<commit_message>
added new styling and line spacing
</commit_message>
<xml_diff>
--- a/Feedback/Web page ECE Pre-K.revise prek (1).docx
+++ b/Feedback/Web page ECE Pre-K.revise prek (1).docx
@@ -1,6 +1,6 @@
 
 <file path=word/document.xml><?xml version="1.0" encoding="utf-8"?>
-<w:document xmlns:ve="http://schemas.openxmlformats.org/markup-compatibility/2006" xmlns:o="urn:schemas-microsoft-com:office:office" xmlns:r="http://schemas.openxmlformats.org/officeDocument/2006/relationships" xmlns:m="http://schemas.openxmlformats.org/officeDocument/2006/math" xmlns:v="urn:schemas-microsoft-com:vml" xmlns:wp="http://schemas.openxmlformats.org/drawingml/2006/wordprocessingDrawing" xmlns:w10="urn:schemas-microsoft-com:office:word" xmlns:w="http://schemas.openxmlformats.org/wordprocessingml/2006/main" xmlns:wne="http://schemas.microsoft.com/office/word/2006/wordml">
+<w:document xmlns:wpc="http://schemas.microsoft.com/office/word/2010/wordprocessingCanvas" xmlns:mo="http://schemas.microsoft.com/office/mac/office/2008/main" xmlns:mc="http://schemas.openxmlformats.org/markup-compatibility/2006" xmlns:mv="urn:schemas-microsoft-com:mac:vml" xmlns:o="urn:schemas-microsoft-com:office:office" xmlns:r="http://schemas.openxmlformats.org/officeDocument/2006/relationships" xmlns:m="http://schemas.openxmlformats.org/officeDocument/2006/math" xmlns:v="urn:schemas-microsoft-com:vml" xmlns:wp14="http://schemas.microsoft.com/office/word/2010/wordprocessingDrawing" xmlns:wp="http://schemas.openxmlformats.org/drawingml/2006/wordprocessingDrawing" xmlns:w10="urn:schemas-microsoft-com:office:word" xmlns:w="http://schemas.openxmlformats.org/wordprocessingml/2006/main" xmlns:w14="http://schemas.microsoft.com/office/word/2010/wordml" xmlns:wpg="http://schemas.microsoft.com/office/word/2010/wordprocessingGroup" xmlns:wpi="http://schemas.microsoft.com/office/word/2010/wordprocessingInk" xmlns:wne="http://schemas.microsoft.com/office/word/2006/wordml" xmlns:wps="http://schemas.microsoft.com/office/word/2010/wordprocessingShape" mc:Ignorable="w14 wp14">
   <w:body>
     <w:p>
       <w:pPr>
@@ -58,25 +58,134 @@
           <w:b/>
           <w:i/>
         </w:rPr>
-        <w:t xml:space="preserve">Research continues to reinforce that what children learn before kindergarten affects their learning and success for life. The early years before kindergarten are unique; they lay the foundation for all future learning and social development and cannot be duplicated later in life. When it comes to early learning, there are no “do </w:t>
-      </w:r>
-      <w:proofErr w:type="spellStart"/>
+        <w:t>Research continues to reinforce that what children learn before kindergarten affects their learning and success for life. The early years before kindergarten are unique; they lay the foundation for all future learning and social development and cannot be duplicated later in life. When it comes to early learning, there are no “do overs.</w:t>
+      </w:r>
+      <w:proofErr w:type="gramStart"/>
       <w:r>
         <w:rPr>
           <w:rFonts w:ascii="Arial Narrow" w:hAnsi="Arial Narrow"/>
           <w:b/>
           <w:i/>
         </w:rPr>
-        <w:t>overs</w:t>
-      </w:r>
-      <w:proofErr w:type="spellEnd"/>
-      <w:r>
-        <w:rPr>
-          <w:rFonts w:ascii="Arial Narrow" w:hAnsi="Arial Narrow"/>
-          <w:b/>
-          <w:i/>
-        </w:rPr>
-        <w:t>."</w:t>
+        <w:t>"</w:t>
+      </w:r>
+      <w:r>
+        <w:rPr>
+          <w:rFonts w:ascii="Arial Narrow" w:hAnsi="Arial Narrow" w:cs="Tahoma"/>
+          <w:color w:val="58595B"/>
+          <w:kern w:val="0"/>
+        </w:rPr>
+        <w:t>.</w:t>
+      </w:r>
+      <w:proofErr w:type="gramEnd"/>
+      <w:r>
+        <w:rPr>
+          <w:rFonts w:ascii="Arial Narrow" w:hAnsi="Arial Narrow" w:cs="Tahoma"/>
+          <w:color w:val="58595B"/>
+          <w:kern w:val="0"/>
+        </w:rPr>
+        <w:t xml:space="preserve"> </w:t>
+      </w:r>
+    </w:p>
+    <w:p>
+      <w:pPr>
+        <w:pStyle w:val="NormalWeb"/>
+        <w:rPr>
+          <w:rFonts w:ascii="Arial Narrow" w:hAnsi="Arial Narrow"/>
+          <w:color w:val="000000"/>
+          <w:sz w:val="20"/>
+          <w:szCs w:val="20"/>
+        </w:rPr>
+      </w:pPr>
+      <w:r>
+        <w:rPr>
+          <w:rFonts w:ascii="Arial Narrow" w:hAnsi="Arial Narrow"/>
+          <w:color w:val="000000"/>
+          <w:sz w:val="20"/>
+          <w:szCs w:val="20"/>
+        </w:rPr>
+        <w:t>COTRAIC’s ECE</w:t>
+      </w:r>
+      <w:r>
+        <w:rPr>
+          <w:rFonts w:ascii="Arial Narrow" w:hAnsi="Arial Narrow"/>
+          <w:color w:val="000000"/>
+          <w:sz w:val="20"/>
+          <w:szCs w:val="20"/>
+        </w:rPr>
+        <w:t xml:space="preserve"> </w:t>
+      </w:r>
+      <w:r>
+        <w:rPr>
+          <w:rFonts w:ascii="Arial Narrow" w:hAnsi="Arial Narrow"/>
+          <w:color w:val="000000"/>
+          <w:sz w:val="20"/>
+          <w:szCs w:val="20"/>
+        </w:rPr>
+        <w:t xml:space="preserve">programs </w:t>
+      </w:r>
+      <w:r>
+        <w:rPr>
+          <w:rFonts w:ascii="Arial Narrow" w:hAnsi="Arial Narrow"/>
+          <w:color w:val="000000"/>
+          <w:sz w:val="20"/>
+          <w:szCs w:val="20"/>
+        </w:rPr>
+        <w:t xml:space="preserve">provide preschool children with a comprehensive, flexible program designed to reinforce and respond to the unique strengths and needs of each individual child and family. Through the various models, Head Start supports a greater degree of school readiness skills and social competence in preschool children. To achieve this goal </w:t>
+      </w:r>
+      <w:r>
+        <w:rPr>
+          <w:rFonts w:ascii="Arial Narrow" w:hAnsi="Arial Narrow"/>
+          <w:color w:val="000000"/>
+          <w:sz w:val="20"/>
+          <w:szCs w:val="20"/>
+        </w:rPr>
+        <w:t xml:space="preserve">we utilize </w:t>
+      </w:r>
+      <w:r>
+        <w:rPr>
+          <w:rFonts w:ascii="Arial Narrow" w:hAnsi="Arial Narrow"/>
+          <w:color w:val="000000"/>
+          <w:sz w:val="20"/>
+          <w:szCs w:val="20"/>
+        </w:rPr>
+        <w:t xml:space="preserve">a nationally recognized/ research-based </w:t>
+      </w:r>
+      <w:r>
+        <w:rPr>
+          <w:rFonts w:ascii="Arial Narrow" w:hAnsi="Arial Narrow"/>
+          <w:color w:val="000000"/>
+          <w:sz w:val="20"/>
+          <w:szCs w:val="20"/>
+        </w:rPr>
+        <w:t>curriculum</w:t>
+      </w:r>
+      <w:r>
+        <w:rPr>
+          <w:rFonts w:ascii="Arial Narrow" w:hAnsi="Arial Narrow"/>
+          <w:color w:val="000000"/>
+          <w:sz w:val="20"/>
+          <w:szCs w:val="20"/>
+        </w:rPr>
+        <w:t>,</w:t>
+      </w:r>
+      <w:r>
+        <w:rPr>
+          <w:rFonts w:ascii="Arial Narrow" w:hAnsi="Arial Narrow"/>
+          <w:color w:val="000000"/>
+          <w:sz w:val="20"/>
+          <w:szCs w:val="20"/>
+        </w:rPr>
+        <w:t xml:space="preserve"> which</w:t>
+      </w:r>
+      <w:r>
+        <w:rPr>
+          <w:rFonts w:ascii="Arial Narrow" w:hAnsi="Arial Narrow"/>
+          <w:color w:val="000000"/>
+          <w:sz w:val="20"/>
+          <w:szCs w:val="20"/>
+        </w:rPr>
+        <w:t xml:space="preserve"> promotes self-confidence, academic awareness, social interactions, and wellness.</w:t>
       </w:r>
     </w:p>
     <w:p>
@@ -85,9 +194,254 @@
         <w:autoSpaceDN w:val="0"/>
         <w:adjustRightInd w:val="0"/>
         <w:rPr>
-          <w:rFonts w:ascii="Arial Narrow" w:hAnsi="Arial Narrow"/>
-        </w:rPr>
-      </w:pPr>
+          <w:rFonts w:ascii="Arial Narrow" w:hAnsi="Arial Narrow" w:cs="Calibri-BoldItalic"/>
+          <w:bCs/>
+          <w:iCs/>
+        </w:rPr>
+      </w:pPr>
+      <w:r>
+        <w:rPr>
+          <w:rFonts w:ascii="Arial Narrow" w:hAnsi="Arial Narrow" w:cs="Calibri-BoldItalic"/>
+          <w:b/>
+          <w:bCs/>
+          <w:iCs/>
+        </w:rPr>
+        <w:t>Pennsylvania’s Pre-K Counts Program</w:t>
+      </w:r>
+      <w:r>
+        <w:rPr>
+          <w:rFonts w:ascii="Arial Narrow" w:hAnsi="Arial Narrow" w:cs="Calibri-BoldItalic"/>
+          <w:bCs/>
+          <w:iCs/>
+        </w:rPr>
+        <w:t xml:space="preserve"> was </w:t>
+      </w:r>
+      <w:r>
+        <w:rPr>
+          <w:rFonts w:ascii="Arial Narrow" w:hAnsi="Arial Narrow"/>
+        </w:rPr>
+        <w:t xml:space="preserve">created to provide research-based, high quality pre-kindergarten opportunities to at-risk children across the commonwealth.  </w:t>
+      </w:r>
+      <w:r>
+        <w:rPr>
+          <w:rFonts w:ascii="Arial Narrow" w:hAnsi="Arial Narrow" w:cs="Calibri-BoldItalic"/>
+          <w:bCs/>
+          <w:iCs/>
+        </w:rPr>
+        <w:t xml:space="preserve"> Utilizing the successful Head Start model as a basis this program </w:t>
+      </w:r>
+      <w:r>
+        <w:rPr>
+          <w:rFonts w:ascii="Arial Narrow" w:hAnsi="Arial Narrow"/>
+        </w:rPr>
+        <w:t>leverages</w:t>
+      </w:r>
+      <w:r>
+        <w:rPr>
+          <w:rFonts w:ascii="Arial Narrow" w:hAnsi="Arial Narrow" w:cs="Calibri-BoldItalic"/>
+          <w:bCs/>
+          <w:iCs/>
+        </w:rPr>
+        <w:t xml:space="preserve"> </w:t>
+      </w:r>
+      <w:r>
+        <w:rPr>
+          <w:rFonts w:ascii="Arial Narrow" w:hAnsi="Arial Narrow"/>
+        </w:rPr>
+        <w:t>existing early childhood education services in schools, child care programs, Head Start, and licensed nursery schools.  Pre-K Counts is administrated by the state of Pennsylvania’s Offi</w:t>
+      </w:r>
+      <w:r>
+        <w:rPr>
+          <w:rFonts w:ascii="Arial Narrow" w:hAnsi="Arial Narrow" w:cs="Calibri-BoldItalic"/>
+          <w:bCs/>
+          <w:iCs/>
+        </w:rPr>
+        <w:t xml:space="preserve">ce of Child Development and Early Learning (OCEDEL) and provides services for preschool children that are up to 200% of the federal poverty guidelines.  The slightly higher income eligibility of Pre-K Counts allows COTRAIC to provide services to the children of many “working poor” families that are not income eligible for Head Start.    </w:t>
+      </w:r>
+    </w:p>
+    <w:p>
+      <w:pPr>
+        <w:pStyle w:val="NormalWeb"/>
+        <w:rPr>
+          <w:rFonts w:ascii="Arial Narrow" w:hAnsi="Arial Narrow"/>
+          <w:color w:val="000000"/>
+          <w:sz w:val="20"/>
+          <w:szCs w:val="20"/>
+        </w:rPr>
+      </w:pPr>
+    </w:p>
+    <w:p>
+      <w:pPr>
+        <w:pStyle w:val="NormalWeb"/>
+        <w:rPr>
+          <w:rFonts w:ascii="Arial Narrow" w:hAnsi="Arial Narrow"/>
+          <w:sz w:val="20"/>
+          <w:szCs w:val="20"/>
+        </w:rPr>
+      </w:pPr>
+      <w:r>
+        <w:rPr>
+          <w:rFonts w:ascii="Arial Narrow" w:hAnsi="Arial Narrow" w:cs="Calibri-BoldItalic"/>
+          <w:b/>
+          <w:bCs/>
+          <w:iCs/>
+          <w:sz w:val="20"/>
+          <w:szCs w:val="20"/>
+        </w:rPr>
+        <w:t>Head Start</w:t>
+      </w:r>
+      <w:r>
+        <w:rPr>
+          <w:rFonts w:ascii="Arial Narrow" w:hAnsi="Arial Narrow" w:cs="Calibri-BoldItalic"/>
+          <w:bCs/>
+          <w:iCs/>
+          <w:sz w:val="20"/>
+          <w:szCs w:val="20"/>
+        </w:rPr>
+        <w:t xml:space="preserve"> is a federally funded preschool program that serves low income at risk presch</w:t>
+      </w:r>
+      <w:r>
+        <w:rPr>
+          <w:rFonts w:ascii="Arial Narrow" w:hAnsi="Arial Narrow" w:cs="Calibri-BoldItalic"/>
+          <w:bCs/>
+          <w:iCs/>
+          <w:sz w:val="20"/>
+          <w:szCs w:val="20"/>
+        </w:rPr>
+        <w:t>ool children and their families,</w:t>
+      </w:r>
+      <w:r>
+        <w:rPr>
+          <w:rFonts w:ascii="Arial Narrow" w:hAnsi="Arial Narrow" w:cs="Calibri-BoldItalic"/>
+          <w:bCs/>
+          <w:iCs/>
+          <w:sz w:val="20"/>
+          <w:szCs w:val="20"/>
+        </w:rPr>
+        <w:t xml:space="preserve"> </w:t>
+      </w:r>
+      <w:r>
+        <w:rPr>
+          <w:rFonts w:ascii="Arial Narrow" w:hAnsi="Arial Narrow"/>
+          <w:sz w:val="20"/>
+          <w:szCs w:val="20"/>
+        </w:rPr>
+        <w:t>living at or below the federal poverty level</w:t>
+      </w:r>
+      <w:r>
+        <w:rPr>
+          <w:rFonts w:ascii="Arial Narrow" w:hAnsi="Arial Narrow"/>
+          <w:sz w:val="20"/>
+          <w:szCs w:val="20"/>
+        </w:rPr>
+        <w:t>. A</w:t>
+      </w:r>
+      <w:r>
+        <w:rPr>
+          <w:rFonts w:ascii="Arial Narrow" w:hAnsi="Arial Narrow"/>
+          <w:sz w:val="20"/>
+          <w:szCs w:val="20"/>
+        </w:rPr>
+        <w:t xml:space="preserve">s such, these children are already considered “at risk” of entering kindergarten significantly less well prepared to learn and be successful in school. </w:t>
+      </w:r>
+      <w:r>
+        <w:rPr>
+          <w:rFonts w:ascii="Arial Narrow" w:hAnsi="Arial Narrow"/>
+          <w:sz w:val="20"/>
+          <w:szCs w:val="20"/>
+        </w:rPr>
+        <w:t>To address this issue,</w:t>
+      </w:r>
+      <w:r>
+        <w:rPr>
+          <w:rFonts w:ascii="Arial Narrow" w:hAnsi="Arial Narrow" w:cs="Calibri-BoldItalic"/>
+          <w:bCs/>
+          <w:iCs/>
+          <w:sz w:val="20"/>
+          <w:szCs w:val="20"/>
+        </w:rPr>
+        <w:t xml:space="preserve"> </w:t>
+      </w:r>
+      <w:r>
+        <w:rPr>
+          <w:rFonts w:ascii="Arial Narrow" w:hAnsi="Arial Narrow" w:cs="Calibri-BoldItalic"/>
+          <w:bCs/>
+          <w:iCs/>
+          <w:sz w:val="20"/>
+          <w:szCs w:val="20"/>
+        </w:rPr>
+        <w:t>Head Start provides services which work together to increase school readiness and improve the quality of life for income eligible children and their families.  Services include education, nutrition, health</w:t>
+      </w:r>
+      <w:r>
+        <w:rPr>
+          <w:rFonts w:ascii="Arial Narrow" w:hAnsi="Arial Narrow" w:cs="Calibri-BoldItalic"/>
+          <w:bCs/>
+          <w:iCs/>
+          <w:sz w:val="20"/>
+          <w:szCs w:val="20"/>
+        </w:rPr>
+        <w:t xml:space="preserve"> and wellness</w:t>
+      </w:r>
+      <w:r>
+        <w:rPr>
+          <w:rFonts w:ascii="Arial Narrow" w:hAnsi="Arial Narrow" w:cs="Calibri-BoldItalic"/>
+          <w:bCs/>
+          <w:iCs/>
+          <w:sz w:val="20"/>
+          <w:szCs w:val="20"/>
+        </w:rPr>
+        <w:t>,</w:t>
+      </w:r>
+      <w:r>
+        <w:rPr>
+          <w:rFonts w:ascii="Arial Narrow" w:hAnsi="Arial Narrow" w:cs="Calibri-BoldItalic"/>
+          <w:bCs/>
+          <w:iCs/>
+          <w:sz w:val="20"/>
+          <w:szCs w:val="20"/>
+        </w:rPr>
+        <w:t xml:space="preserve"> opportunities for family engagement and support services for families as well as </w:t>
+      </w:r>
+      <w:r>
+        <w:rPr>
+          <w:rFonts w:ascii="Arial Narrow" w:hAnsi="Arial Narrow" w:cs="Calibri-BoldItalic"/>
+          <w:bCs/>
+          <w:iCs/>
+          <w:sz w:val="20"/>
+          <w:szCs w:val="20"/>
+        </w:rPr>
+        <w:t>services for children with special needs, transportation and more.</w:t>
+      </w:r>
+      <w:r>
+        <w:rPr>
+          <w:rFonts w:ascii="Arial Narrow" w:hAnsi="Arial Narrow"/>
+          <w:sz w:val="20"/>
+          <w:szCs w:val="20"/>
+        </w:rPr>
+        <w:t xml:space="preserve">; </w:t>
+      </w:r>
+    </w:p>
+    <w:p>
+      <w:pPr>
+        <w:pStyle w:val="NormalWeb"/>
+        <w:rPr>
+          <w:rFonts w:ascii="Arial Narrow" w:hAnsi="Arial Narrow"/>
+          <w:b/>
+          <w:sz w:val="20"/>
+          <w:szCs w:val="20"/>
+          <w:u w:val="single"/>
+        </w:rPr>
+      </w:pPr>
+      <w:r>
+        <w:rPr>
+          <w:rFonts w:ascii="Arial Narrow" w:hAnsi="Arial Narrow"/>
+          <w:b/>
+          <w:sz w:val="20"/>
+          <w:szCs w:val="20"/>
+          <w:u w:val="single"/>
+        </w:rPr>
+        <w:t>Parents and Families</w:t>
+      </w:r>
     </w:p>
     <w:p>
       <w:pPr>
@@ -96,16 +450,130 @@
         <w:adjustRightInd w:val="0"/>
         <w:rPr>
           <w:rFonts w:ascii="Arial Narrow" w:hAnsi="Arial Narrow"/>
-          <w:b/>
-          <w:bCs/>
-        </w:rPr>
-      </w:pPr>
-      <w:r>
-        <w:rPr>
-          <w:rFonts w:ascii="Arial Narrow" w:hAnsi="Arial Narrow"/>
-        </w:rPr>
-        <w:t xml:space="preserve">The Council of Three Rivers American Indian Center’s ECE department is comprised of two programs; Head Start and Pennsylvania Pre-K Counts that provide services for approximately 700 three, four and five year old children and their families.   </w:t>
-      </w:r>
+        </w:rPr>
+      </w:pPr>
+      <w:r>
+        <w:rPr>
+          <w:rFonts w:ascii="Arial Narrow" w:hAnsi="Arial Narrow"/>
+        </w:rPr>
+        <w:t>In addition to providing a quality early childhood education experience</w:t>
+      </w:r>
+      <w:r>
+        <w:rPr>
+          <w:rFonts w:ascii="Arial Narrow" w:hAnsi="Arial Narrow"/>
+        </w:rPr>
+        <w:t xml:space="preserve"> for preschool-aged children, COTRAIC ECE</w:t>
+      </w:r>
+      <w:r>
+        <w:rPr>
+          <w:rFonts w:ascii="Arial Narrow" w:hAnsi="Arial Narrow"/>
+        </w:rPr>
+        <w:t xml:space="preserve"> also offers individualized support services for families. In administering each of its early childhood education programs, </w:t>
+      </w:r>
+      <w:r>
+        <w:rPr>
+          <w:rFonts w:ascii="Arial Narrow" w:hAnsi="Arial Narrow"/>
+        </w:rPr>
+        <w:t xml:space="preserve">COTRAIC understands a healthy functional family and support system is a child’s biggest asset </w:t>
+      </w:r>
+      <w:r>
+        <w:rPr>
+          <w:rFonts w:ascii="Arial Narrow" w:hAnsi="Arial Narrow"/>
+        </w:rPr>
+        <w:t xml:space="preserve">in </w:t>
+      </w:r>
+      <w:r>
+        <w:rPr>
+          <w:rFonts w:ascii="Arial Narrow" w:hAnsi="Arial Narrow"/>
+        </w:rPr>
+        <w:t>achieving school</w:t>
+      </w:r>
+      <w:r>
+        <w:rPr>
+          <w:rFonts w:ascii="Arial Narrow" w:hAnsi="Arial Narrow"/>
+        </w:rPr>
+        <w:t xml:space="preserve"> readiness.  We take a holistic approach to</w:t>
+      </w:r>
+      <w:r>
+        <w:rPr>
+          <w:rFonts w:ascii="Arial Narrow" w:hAnsi="Arial Narrow"/>
+        </w:rPr>
+        <w:t xml:space="preserve"> school readiness </w:t>
+      </w:r>
+      <w:r>
+        <w:rPr>
+          <w:rFonts w:ascii="Arial Narrow" w:hAnsi="Arial Narrow"/>
+        </w:rPr>
+        <w:t xml:space="preserve">by including services designed to </w:t>
+      </w:r>
+      <w:r>
+        <w:rPr>
+          <w:rFonts w:ascii="Arial Narrow" w:hAnsi="Arial Narrow"/>
+        </w:rPr>
+        <w:t>improve the quality of life for</w:t>
+      </w:r>
+      <w:r>
+        <w:rPr>
+          <w:rFonts w:ascii="Arial Narrow" w:hAnsi="Arial Narrow"/>
+        </w:rPr>
+        <w:t xml:space="preserve"> the children and their families. </w:t>
+      </w:r>
+      <w:r>
+        <w:rPr>
+          <w:rFonts w:ascii="Arial Narrow" w:hAnsi="Arial Narrow"/>
+        </w:rPr>
+        <w:t xml:space="preserve"> Parent, family and caretaker development, specifically, increasing self sufficiency through the introduction of effective life management skills</w:t>
+      </w:r>
+      <w:r>
+        <w:rPr>
+          <w:rFonts w:ascii="Arial Narrow" w:hAnsi="Arial Narrow"/>
+        </w:rPr>
+        <w:t xml:space="preserve"> is an integral part of our program. </w:t>
+      </w:r>
+      <w:r>
+        <w:rPr>
+          <w:rFonts w:ascii="Arial Narrow" w:hAnsi="Arial Narrow"/>
+        </w:rPr>
+        <w:t>COTRAIC ECE offers parents opportunities and support as they identify and meet their individual goals, as well as nurture their children in the context of their family and culture.  In order to ensure the best possible outcome, parents are educated, information is shared, direct services are provided and referrals are made to other community providers.</w:t>
+      </w:r>
+    </w:p>
+    <w:p>
+      <w:pPr>
+        <w:widowControl w:val="0"/>
+        <w:rPr>
+          <w:rFonts w:ascii="Arial Narrow" w:hAnsi="Arial Narrow"/>
+          <w:b/>
+          <w:u w:val="single"/>
+        </w:rPr>
+      </w:pPr>
+    </w:p>
+    <w:p>
+      <w:pPr>
+        <w:widowControl w:val="0"/>
+        <w:rPr>
+          <w:rFonts w:ascii="Arial Narrow" w:hAnsi="Arial Narrow"/>
+          <w:b/>
+          <w:u w:val="single"/>
+        </w:rPr>
+      </w:pPr>
+      <w:r>
+        <w:rPr>
+          <w:rFonts w:ascii="Arial Narrow" w:hAnsi="Arial Narrow"/>
+          <w:b/>
+          <w:u w:val="single"/>
+        </w:rPr>
+        <w:t>Focus on Quality</w:t>
+      </w:r>
+    </w:p>
+    <w:p>
+      <w:pPr>
+        <w:widowControl w:val="0"/>
+        <w:rPr>
+          <w:rFonts w:ascii="Arial Narrow" w:hAnsi="Arial Narrow"/>
+          <w:b/>
+          <w:u w:val="single"/>
+        </w:rPr>
+      </w:pPr>
     </w:p>
     <w:p>
       <w:pPr>
@@ -119,263 +587,178 @@
       </w:pPr>
       <w:r>
         <w:rPr>
-          <w:rFonts w:ascii="Arial Narrow" w:hAnsi="Arial Narrow" w:cs="Tahoma"/>
-          <w:color w:val="58595B"/>
-          <w:kern w:val="0"/>
-        </w:rPr>
-        <w:t xml:space="preserve">COTRAIC </w:t>
-      </w:r>
-      <w:r>
-        <w:rPr>
-          <w:rFonts w:ascii="Arial Narrow" w:hAnsi="Arial Narrow" w:cs="Tahoma"/>
-          <w:color w:val="58595B"/>
-          <w:kern w:val="0"/>
-        </w:rPr>
-        <w:t>has been providing early care and learning experiences for c</w:t>
-      </w:r>
-      <w:r>
-        <w:rPr>
-          <w:rFonts w:ascii="Arial Narrow" w:hAnsi="Arial Narrow" w:cs="Tahoma"/>
-          <w:color w:val="58595B"/>
-          <w:kern w:val="0"/>
-        </w:rPr>
-        <w:t>hildren for over 35</w:t>
-      </w:r>
-      <w:r>
-        <w:rPr>
-          <w:rFonts w:ascii="Arial Narrow" w:hAnsi="Arial Narrow" w:cs="Tahoma"/>
-          <w:color w:val="58595B"/>
-          <w:kern w:val="0"/>
-        </w:rPr>
-        <w:t xml:space="preserve"> years.  Our</w:t>
-      </w:r>
-      <w:r>
-        <w:rPr>
-          <w:rFonts w:ascii="Arial Narrow" w:hAnsi="Arial Narrow" w:cs="Tahoma"/>
-          <w:color w:val="58595B"/>
-          <w:kern w:val="0"/>
-        </w:rPr>
-        <w:t xml:space="preserve"> early childhood education programs </w:t>
-      </w:r>
-      <w:r>
-        <w:rPr>
-          <w:rFonts w:ascii="Arial Narrow" w:hAnsi="Arial Narrow" w:cs="Tahoma"/>
-          <w:color w:val="58595B"/>
-          <w:kern w:val="0"/>
-        </w:rPr>
-        <w:t>are funded through federal, state, corporate</w:t>
-      </w:r>
-      <w:r>
-        <w:rPr>
-          <w:rFonts w:ascii="Arial Narrow" w:hAnsi="Arial Narrow" w:cs="Tahoma"/>
-          <w:color w:val="58595B"/>
-          <w:kern w:val="0"/>
-        </w:rPr>
-        <w:t xml:space="preserve"> and private funding </w:t>
-      </w:r>
-      <w:r>
-        <w:rPr>
-          <w:rFonts w:ascii="Arial Narrow" w:hAnsi="Arial Narrow" w:cs="Tahoma"/>
-          <w:color w:val="58595B"/>
-          <w:kern w:val="0"/>
-        </w:rPr>
-        <w:t xml:space="preserve">sources, </w:t>
-      </w:r>
-      <w:r>
-        <w:rPr>
-          <w:rFonts w:ascii="Arial Narrow" w:hAnsi="Arial Narrow" w:cs="Tahoma"/>
-          <w:color w:val="58595B"/>
-          <w:kern w:val="0"/>
-        </w:rPr>
-        <w:t>allowing all</w:t>
-      </w:r>
-      <w:r>
-        <w:rPr>
-          <w:rFonts w:ascii="Arial Narrow" w:hAnsi="Arial Narrow" w:cs="Tahoma"/>
-          <w:color w:val="58595B"/>
-          <w:kern w:val="0"/>
-        </w:rPr>
-        <w:t xml:space="preserve"> services to be provided </w:t>
-      </w:r>
-      <w:proofErr w:type="spellStart"/>
-      <w:r>
-        <w:rPr>
-          <w:rFonts w:ascii="Arial Narrow" w:hAnsi="Arial Narrow" w:cs="Tahoma"/>
-          <w:color w:val="58595B"/>
-          <w:kern w:val="0"/>
-        </w:rPr>
-        <w:t>to</w:t>
-      </w:r>
-      <w:r>
-        <w:rPr>
-          <w:rFonts w:ascii="Arial Narrow" w:hAnsi="Arial Narrow" w:cs="Tahoma"/>
-          <w:color w:val="58595B"/>
-          <w:kern w:val="0"/>
-        </w:rPr>
-        <w:t>income</w:t>
-      </w:r>
-      <w:proofErr w:type="spellEnd"/>
-      <w:r>
-        <w:rPr>
-          <w:rFonts w:ascii="Arial Narrow" w:hAnsi="Arial Narrow" w:cs="Tahoma"/>
-          <w:color w:val="58595B"/>
-          <w:kern w:val="0"/>
-        </w:rPr>
-        <w:t xml:space="preserve"> eligible</w:t>
-      </w:r>
-      <w:r>
-        <w:rPr>
-          <w:rFonts w:ascii="Arial Narrow" w:hAnsi="Arial Narrow" w:cs="Tahoma"/>
-          <w:color w:val="58595B"/>
-          <w:kern w:val="0"/>
-        </w:rPr>
-        <w:t xml:space="preserve"> families </w:t>
-      </w:r>
-      <w:r>
-        <w:rPr>
-          <w:rFonts w:ascii="Arial Narrow" w:hAnsi="Arial Narrow" w:cs="Tahoma"/>
-          <w:color w:val="FF0000"/>
-          <w:kern w:val="0"/>
-        </w:rPr>
-        <w:t>tuition free</w:t>
-      </w:r>
-      <w:r>
-        <w:rPr>
-          <w:rFonts w:ascii="Arial Narrow" w:hAnsi="Arial Narrow" w:cs="Tahoma"/>
-          <w:color w:val="58595B"/>
-          <w:kern w:val="0"/>
+          <w:rFonts w:ascii="Arial Narrow" w:hAnsi="Arial Narrow"/>
+        </w:rPr>
+        <w:t xml:space="preserve">COTRAIC’s </w:t>
+      </w:r>
+      <w:r>
+        <w:rPr>
+          <w:rFonts w:ascii="Arial Narrow" w:hAnsi="Arial Narrow"/>
+        </w:rPr>
+        <w:t>ECE centers have</w:t>
+      </w:r>
+      <w:r>
+        <w:rPr>
+          <w:rFonts w:ascii="Arial Narrow" w:hAnsi="Arial Narrow"/>
+        </w:rPr>
+        <w:t xml:space="preserve"> been </w:t>
+      </w:r>
+      <w:r>
+        <w:rPr>
+          <w:rFonts w:ascii="Arial Narrow" w:hAnsi="Arial Narrow"/>
+        </w:rPr>
+        <w:t>accredited by the National Association for t</w:t>
+      </w:r>
+      <w:r>
+        <w:rPr>
+          <w:rFonts w:ascii="Arial Narrow" w:hAnsi="Arial Narrow"/>
+        </w:rPr>
+        <w:t>he Education of Young Children (</w:t>
+      </w:r>
+      <w:r>
+        <w:rPr>
+          <w:rFonts w:ascii="Arial Narrow" w:hAnsi="Arial Narrow"/>
+        </w:rPr>
+        <w:t xml:space="preserve">NAEYC) </w:t>
+      </w:r>
+      <w:r>
+        <w:rPr>
+          <w:rFonts w:ascii="Arial Narrow" w:hAnsi="Arial Narrow"/>
+        </w:rPr>
+        <w:t>for over 15 years.</w:t>
+      </w:r>
+      <w:r>
+        <w:rPr>
+          <w:rFonts w:ascii="Arial Narrow" w:hAnsi="Arial Narrow"/>
+        </w:rPr>
+        <w:t xml:space="preserve"> Our p</w:t>
+      </w:r>
+      <w:r>
+        <w:rPr>
+          <w:rFonts w:ascii="Arial Narrow" w:hAnsi="Arial Narrow"/>
+        </w:rPr>
+        <w:t>rofessionally trained</w:t>
+      </w:r>
+      <w:r>
+        <w:rPr>
+          <w:rFonts w:ascii="Arial Narrow" w:hAnsi="Arial Narrow"/>
+        </w:rPr>
+        <w:t xml:space="preserve">, degreed education </w:t>
+      </w:r>
+      <w:proofErr w:type="gramStart"/>
+      <w:r>
+        <w:rPr>
+          <w:rFonts w:ascii="Arial Narrow" w:hAnsi="Arial Narrow"/>
+        </w:rPr>
+        <w:t>staff,</w:t>
+      </w:r>
+      <w:proofErr w:type="gramEnd"/>
+      <w:r>
+        <w:rPr>
+          <w:rFonts w:ascii="Arial Narrow" w:hAnsi="Arial Narrow"/>
+        </w:rPr>
+        <w:t xml:space="preserve"> </w:t>
+      </w:r>
+      <w:r>
+        <w:rPr>
+          <w:rFonts w:ascii="Arial Narrow" w:hAnsi="Arial Narrow"/>
+        </w:rPr>
+        <w:t>provide</w:t>
+      </w:r>
+      <w:r>
+        <w:rPr>
+          <w:rFonts w:ascii="Arial Narrow" w:hAnsi="Arial Narrow"/>
+        </w:rPr>
+        <w:t>s</w:t>
+      </w:r>
+      <w:r>
+        <w:rPr>
+          <w:rFonts w:ascii="Arial Narrow" w:hAnsi="Arial Narrow"/>
+        </w:rPr>
+        <w:t xml:space="preserve"> individualized, comprehensive learning experiences for children in a culturally sensitive environment.</w:t>
+      </w:r>
+      <w:r>
+        <w:rPr>
+          <w:rFonts w:ascii="Arial Narrow" w:hAnsi="Arial Narrow"/>
+        </w:rPr>
+        <w:t xml:space="preserve"> </w:t>
+      </w:r>
+      <w:r>
+        <w:rPr>
+          <w:rFonts w:ascii="Arial Narrow" w:hAnsi="Arial Narrow"/>
+          <w:bCs/>
+        </w:rPr>
+        <w:t>Education Services are designed to p</w:t>
+      </w:r>
+      <w:r>
+        <w:rPr>
+          <w:rFonts w:ascii="Arial Narrow" w:hAnsi="Arial Narrow"/>
+        </w:rPr>
+        <w:t>rom</w:t>
+      </w:r>
+      <w:r>
+        <w:rPr>
+          <w:rFonts w:ascii="Arial Narrow" w:hAnsi="Arial Narrow"/>
+        </w:rPr>
+        <w:t>otes school readiness, increase</w:t>
+      </w:r>
+      <w:r>
+        <w:rPr>
+          <w:rFonts w:ascii="Arial Narrow" w:hAnsi="Arial Narrow"/>
+        </w:rPr>
+        <w:t xml:space="preserve"> academic awareness</w:t>
+      </w:r>
+      <w:r>
+        <w:rPr>
+          <w:rFonts w:ascii="Arial Narrow" w:hAnsi="Arial Narrow"/>
+        </w:rPr>
+        <w:t xml:space="preserve"> and e</w:t>
+      </w:r>
+      <w:r>
+        <w:rPr>
+          <w:rFonts w:ascii="Arial Narrow" w:hAnsi="Arial Narrow"/>
+        </w:rPr>
+        <w:t>nhance</w:t>
+      </w:r>
+      <w:r>
+        <w:rPr>
+          <w:rFonts w:ascii="Arial Narrow" w:hAnsi="Arial Narrow"/>
+        </w:rPr>
+        <w:t xml:space="preserve"> social skills and interaction</w:t>
+      </w:r>
+      <w:proofErr w:type="gramStart"/>
+      <w:r>
+        <w:rPr>
+          <w:rFonts w:ascii="Arial Narrow" w:hAnsi="Arial Narrow"/>
         </w:rPr>
         <w:t>.</w:t>
       </w:r>
       <w:r>
         <w:rPr>
-          <w:rFonts w:ascii="Arial Narrow" w:hAnsi="Arial Narrow" w:cs="Tahoma"/>
-          <w:color w:val="58595B"/>
-          <w:kern w:val="0"/>
-        </w:rPr>
-        <w:t xml:space="preserve"> COTRAIC provides a comprehensive continuum of services for approximately 650 preschool children and their families through its Head Start and Pre-K Counts programs. </w:t>
-      </w:r>
-    </w:p>
-    <w:p>
-      <w:pPr>
-        <w:pStyle w:val="NormalWeb"/>
-        <w:rPr>
-          <w:rFonts w:ascii="Arial Narrow" w:hAnsi="Arial Narrow"/>
-          <w:color w:val="000000"/>
-          <w:sz w:val="20"/>
-          <w:szCs w:val="20"/>
-        </w:rPr>
-      </w:pPr>
-      <w:r>
-        <w:rPr>
-          <w:rFonts w:ascii="Arial Narrow" w:hAnsi="Arial Narrow"/>
-          <w:color w:val="000000"/>
-          <w:sz w:val="20"/>
-          <w:szCs w:val="20"/>
-        </w:rPr>
-        <w:t>COTRAIC’s ECE</w:t>
-      </w:r>
-      <w:r>
-        <w:rPr>
-          <w:rFonts w:ascii="Arial Narrow" w:hAnsi="Arial Narrow"/>
-          <w:color w:val="000000"/>
-          <w:sz w:val="20"/>
-          <w:szCs w:val="20"/>
+          <w:rFonts w:ascii="Arial Narrow" w:hAnsi="Arial Narrow"/>
+        </w:rPr>
+        <w:t>.</w:t>
+      </w:r>
+      <w:proofErr w:type="gramEnd"/>
+      <w:r>
+        <w:rPr>
+          <w:rFonts w:ascii="Arial Narrow" w:hAnsi="Arial Narrow"/>
         </w:rPr>
         <w:t xml:space="preserve"> </w:t>
       </w:r>
       <w:r>
         <w:rPr>
           <w:rFonts w:ascii="Arial Narrow" w:hAnsi="Arial Narrow"/>
-          <w:color w:val="000000"/>
-          <w:sz w:val="20"/>
-          <w:szCs w:val="20"/>
-        </w:rPr>
-        <w:t xml:space="preserve">programs </w:t>
-      </w:r>
-      <w:r>
-        <w:rPr>
-          <w:rFonts w:ascii="Arial Narrow" w:hAnsi="Arial Narrow"/>
-          <w:color w:val="000000"/>
-          <w:sz w:val="20"/>
-          <w:szCs w:val="20"/>
-        </w:rPr>
-        <w:t xml:space="preserve">provide preschool children with a comprehensive, flexible program designed to reinforce and respond to the unique strengths and needs of each individual child and family. Through the various models, Head Start supports a greater degree of school readiness skills and social competence in preschool children. To achieve this goal </w:t>
-      </w:r>
-      <w:r>
-        <w:rPr>
-          <w:rFonts w:ascii="Arial Narrow" w:hAnsi="Arial Narrow"/>
-          <w:color w:val="000000"/>
-          <w:sz w:val="20"/>
-          <w:szCs w:val="20"/>
-        </w:rPr>
-        <w:t xml:space="preserve">we utilize </w:t>
-      </w:r>
-      <w:r>
-        <w:rPr>
-          <w:rFonts w:ascii="Arial Narrow" w:hAnsi="Arial Narrow"/>
-          <w:color w:val="000000"/>
-          <w:sz w:val="20"/>
-          <w:szCs w:val="20"/>
-        </w:rPr>
-        <w:t xml:space="preserve">a nationally recognized/ research-based </w:t>
-      </w:r>
-      <w:r>
-        <w:rPr>
-          <w:rFonts w:ascii="Arial Narrow" w:hAnsi="Arial Narrow"/>
-          <w:color w:val="000000"/>
-          <w:sz w:val="20"/>
-          <w:szCs w:val="20"/>
-        </w:rPr>
-        <w:t>curriculum</w:t>
-      </w:r>
-      <w:r>
-        <w:rPr>
-          <w:rFonts w:ascii="Arial Narrow" w:hAnsi="Arial Narrow"/>
-          <w:color w:val="000000"/>
-          <w:sz w:val="20"/>
-          <w:szCs w:val="20"/>
-        </w:rPr>
-        <w:t>,</w:t>
-      </w:r>
-      <w:r>
-        <w:rPr>
-          <w:rFonts w:ascii="Arial Narrow" w:hAnsi="Arial Narrow"/>
-          <w:color w:val="000000"/>
-          <w:sz w:val="20"/>
-          <w:szCs w:val="20"/>
-        </w:rPr>
-        <w:t xml:space="preserve"> which</w:t>
-      </w:r>
-      <w:r>
-        <w:rPr>
-          <w:rFonts w:ascii="Arial Narrow" w:hAnsi="Arial Narrow"/>
-          <w:color w:val="000000"/>
-          <w:sz w:val="20"/>
-          <w:szCs w:val="20"/>
-        </w:rPr>
-        <w:t xml:space="preserve"> promotes self-confidence, academic awareness, social interactions, and wellness.</w:t>
-      </w:r>
-    </w:p>
-    <w:p>
-      <w:pPr>
-        <w:autoSpaceDE w:val="0"/>
-        <w:autoSpaceDN w:val="0"/>
-        <w:adjustRightInd w:val="0"/>
+        </w:rPr>
+        <w:t>S</w:t>
+      </w:r>
+      <w:r>
         <w:rPr>
           <w:rFonts w:ascii="Arial Narrow" w:hAnsi="Arial Narrow" w:cs="Calibri-BoldItalic"/>
           <w:bCs/>
           <w:iCs/>
         </w:rPr>
-      </w:pPr>
-      <w:r>
-        <w:rPr>
-          <w:rFonts w:ascii="Arial Narrow" w:hAnsi="Arial Narrow" w:cs="Calibri-BoldItalic"/>
-          <w:b/>
-          <w:bCs/>
-          <w:iCs/>
-        </w:rPr>
-        <w:t>Pennsylvania’s Pre-K Counts Program</w:t>
+        <w:t>tatistics provided by the Pennsylvania Office of Child Development and Early Learning (</w:t>
       </w:r>
       <w:r>
         <w:rPr>
@@ -383,13 +766,7 @@
           <w:bCs/>
           <w:iCs/>
         </w:rPr>
-        <w:t xml:space="preserve"> was </w:t>
-      </w:r>
-      <w:r>
-        <w:rPr>
-          <w:rFonts w:ascii="Arial Narrow" w:hAnsi="Arial Narrow"/>
-        </w:rPr>
-        <w:t xml:space="preserve">created to provide research-based, high quality pre-kindergarten opportunities to at-risk children across the commonwealth.  </w:t>
+        <w:t>OCDEL</w:t>
       </w:r>
       <w:r>
         <w:rPr>
@@ -397,13 +774,7 @@
           <w:bCs/>
           <w:iCs/>
         </w:rPr>
-        <w:t xml:space="preserve"> Utilizing the successful Head Start model as a basis this program </w:t>
-      </w:r>
-      <w:r>
-        <w:rPr>
-          <w:rFonts w:ascii="Arial Narrow" w:hAnsi="Arial Narrow"/>
-        </w:rPr>
-        <w:t>leverages</w:t>
+        <w:t>)</w:t>
       </w:r>
       <w:r>
         <w:rPr>
@@ -411,13 +782,7 @@
           <w:bCs/>
           <w:iCs/>
         </w:rPr>
-        <w:t xml:space="preserve"> </w:t>
-      </w:r>
-      <w:r>
-        <w:rPr>
-          <w:rFonts w:ascii="Arial Narrow" w:hAnsi="Arial Narrow"/>
-        </w:rPr>
-        <w:t>existing early childhood education services in schools, child care programs, Head Start, and licensed nursery schools.  Pre-K Counts is administrated by the state of Pennsylvania’s Offi</w:t>
+        <w:t>, indicate that</w:t>
       </w:r>
       <w:r>
         <w:rPr>
@@ -425,840 +790,307 @@
           <w:bCs/>
           <w:iCs/>
         </w:rPr>
-        <w:t xml:space="preserve">ce of Child Development and Early Learning (OCEDEL) and provides services for preschool children that are up to 200% of the federal poverty guidelines.  The slightly higher income eligibility of Pre-K Counts allows COTRAIC to provide services to the children of many “working poor” families that are not income eligible for Head Start.    </w:t>
-      </w:r>
-    </w:p>
-    <w:p>
-      <w:pPr>
-        <w:pStyle w:val="NormalWeb"/>
-        <w:rPr>
-          <w:rFonts w:ascii="Arial Narrow" w:hAnsi="Arial Narrow"/>
-          <w:color w:val="000000"/>
-          <w:sz w:val="20"/>
-          <w:szCs w:val="20"/>
-        </w:rPr>
-      </w:pPr>
-    </w:p>
-    <w:p>
-      <w:pPr>
-        <w:pStyle w:val="NormalWeb"/>
-        <w:rPr>
-          <w:rFonts w:ascii="Arial Narrow" w:hAnsi="Arial Narrow"/>
-          <w:sz w:val="20"/>
-          <w:szCs w:val="20"/>
-        </w:rPr>
-      </w:pPr>
-      <w:r>
-        <w:rPr>
-          <w:rFonts w:ascii="Arial Narrow" w:hAnsi="Arial Narrow" w:cs="Calibri-BoldItalic"/>
-          <w:b/>
+        <w:t xml:space="preserve">  l</w:t>
+      </w:r>
+      <w:r>
+        <w:rPr>
+          <w:rFonts w:ascii="Arial Narrow" w:hAnsi="Arial Narrow"/>
+        </w:rPr>
+        <w:t xml:space="preserve">ess than </w:t>
+      </w:r>
+      <w:r>
+        <w:rPr>
+          <w:rFonts w:ascii="Arial Narrow" w:hAnsi="Arial Narrow"/>
+        </w:rPr>
+        <w:t>one in five preschoolers begi</w:t>
+      </w:r>
+      <w:r>
+        <w:rPr>
+          <w:rFonts w:ascii="Arial Narrow" w:hAnsi="Arial Narrow"/>
+        </w:rPr>
+        <w:t xml:space="preserve">n the school year in state Head Start programs with age appropriate skills. </w:t>
+      </w:r>
+      <w:r>
+        <w:rPr>
+          <w:rFonts w:ascii="Arial Narrow" w:hAnsi="Arial Narrow"/>
+        </w:rPr>
+        <w:t xml:space="preserve">Each year </w:t>
+      </w:r>
+      <w:r>
+        <w:rPr>
+          <w:rFonts w:ascii="Arial Narrow" w:hAnsi="Arial Narrow"/>
+        </w:rPr>
+        <w:t>COTRAIC</w:t>
+      </w:r>
+      <w:r>
+        <w:rPr>
+          <w:rFonts w:ascii="Arial Narrow" w:hAnsi="Arial Narrow"/>
+        </w:rPr>
+        <w:t xml:space="preserve"> documents and analysis the education outcomes for all</w:t>
+      </w:r>
+      <w:r>
+        <w:rPr>
+          <w:rFonts w:ascii="Arial Narrow" w:hAnsi="Arial Narrow"/>
+        </w:rPr>
+        <w:t xml:space="preserve"> </w:t>
+      </w:r>
+      <w:r>
+        <w:rPr>
+          <w:rFonts w:ascii="Arial Narrow" w:hAnsi="Arial Narrow"/>
+        </w:rPr>
+        <w:t>enrolled children</w:t>
+      </w:r>
+      <w:r>
+        <w:rPr>
+          <w:rFonts w:ascii="Arial Narrow" w:hAnsi="Arial Narrow"/>
+        </w:rPr>
+        <w:t xml:space="preserve">; </w:t>
+      </w:r>
+      <w:r>
+        <w:rPr>
+          <w:rFonts w:ascii="Arial Narrow" w:hAnsi="Arial Narrow"/>
+        </w:rPr>
+        <w:t>a</w:t>
+      </w:r>
+      <w:r>
+        <w:rPr>
+          <w:rFonts w:ascii="Arial Narrow" w:hAnsi="Arial Narrow"/>
+        </w:rPr>
+        <w:t xml:space="preserve">t the end of  </w:t>
+      </w:r>
+      <w:r>
+        <w:rPr>
+          <w:rFonts w:ascii="Arial Narrow" w:hAnsi="Arial Narrow"/>
+        </w:rPr>
+        <w:t xml:space="preserve">the last program year, </w:t>
+      </w:r>
+      <w:r>
+        <w:rPr>
+          <w:rFonts w:ascii="Arial Narrow" w:hAnsi="Arial Narrow"/>
+        </w:rPr>
+        <w:t xml:space="preserve"> </w:t>
+      </w:r>
+      <w:r>
+        <w:rPr>
+          <w:rFonts w:ascii="Arial Narrow" w:hAnsi="Arial Narrow"/>
+        </w:rPr>
+        <w:t xml:space="preserve">96% of </w:t>
+      </w:r>
+      <w:r>
+        <w:rPr>
+          <w:rFonts w:ascii="Arial Narrow" w:hAnsi="Arial Narrow"/>
+        </w:rPr>
+        <w:t>children who attended COTRAIC’s</w:t>
+      </w:r>
+      <w:r>
+        <w:rPr>
+          <w:rFonts w:ascii="Arial Narrow" w:hAnsi="Arial Narrow"/>
+        </w:rPr>
+        <w:t xml:space="preserve"> early childhood classrooms were proficient in language and literacy, 97% in mathematical thinking, 98% in personal and social </w:t>
+      </w:r>
+      <w:r>
+        <w:rPr>
+          <w:rFonts w:ascii="Arial Narrow" w:hAnsi="Arial Narrow"/>
+        </w:rPr>
+        <w:t>development and 96%  in scientific thinking. This progress in growth and development translates into</w:t>
+      </w:r>
+      <w:r>
+        <w:rPr>
+          <w:rFonts w:ascii="Arial Narrow" w:hAnsi="Arial Narrow"/>
+        </w:rPr>
+        <w:t xml:space="preserve"> children who will enter school ready to learn and</w:t>
+      </w:r>
+      <w:r>
+        <w:rPr>
+          <w:rFonts w:ascii="Arial Narrow" w:hAnsi="Arial Narrow"/>
+        </w:rPr>
+        <w:t xml:space="preserve"> be</w:t>
+      </w:r>
+      <w:r>
+        <w:rPr>
+          <w:rFonts w:ascii="Arial Narrow" w:hAnsi="Arial Narrow"/>
+        </w:rPr>
+        <w:t xml:space="preserve"> far mor</w:t>
+      </w:r>
+      <w:r>
+        <w:rPr>
+          <w:rFonts w:ascii="Arial Narrow" w:hAnsi="Arial Narrow"/>
+        </w:rPr>
+        <w:t>e</w:t>
+      </w:r>
+      <w:r>
+        <w:rPr>
+          <w:rFonts w:ascii="Arial Narrow" w:hAnsi="Arial Narrow"/>
+        </w:rPr>
+        <w:t xml:space="preserve"> likely to achieve lifelong academic success.</w:t>
+      </w:r>
+      <w:r>
+        <w:rPr>
+          <w:rFonts w:ascii="Arial Narrow" w:hAnsi="Arial Narrow"/>
+        </w:rPr>
+        <w:t xml:space="preserve"> </w:t>
+      </w:r>
+      <w:r>
+        <w:rPr>
+          <w:rFonts w:ascii="Arial Narrow" w:hAnsi="Arial Narrow"/>
+        </w:rPr>
+        <w:t xml:space="preserve">Other program services are provided </w:t>
+      </w:r>
+      <w:r>
+        <w:rPr>
+          <w:rFonts w:ascii="Arial Narrow" w:hAnsi="Arial Narrow"/>
+        </w:rPr>
+        <w:t xml:space="preserve">to </w:t>
+      </w:r>
+      <w:proofErr w:type="gramStart"/>
+      <w:r>
+        <w:rPr>
+          <w:rFonts w:ascii="Arial Narrow" w:hAnsi="Arial Narrow"/>
+        </w:rPr>
+        <w:t>support  and</w:t>
+      </w:r>
+      <w:proofErr w:type="gramEnd"/>
+      <w:r>
+        <w:rPr>
+          <w:rFonts w:ascii="Arial Narrow" w:hAnsi="Arial Narrow"/>
+        </w:rPr>
+        <w:t xml:space="preserve"> enhance our education</w:t>
+      </w:r>
+      <w:r>
+        <w:rPr>
+          <w:rFonts w:ascii="Arial Narrow" w:hAnsi="Arial Narrow"/>
+        </w:rPr>
+        <w:t xml:space="preserve"> outcomes. These include but are not limited to: </w:t>
+      </w:r>
+      <w:r>
+        <w:rPr>
+          <w:rFonts w:ascii="Arial Narrow" w:hAnsi="Arial Narrow"/>
+        </w:rPr>
+        <w:t>Health and nutrition</w:t>
+      </w:r>
+      <w:r>
+        <w:rPr>
+          <w:rFonts w:ascii="Arial Narrow" w:hAnsi="Arial Narrow"/>
+        </w:rPr>
+        <w:t xml:space="preserve"> - S</w:t>
+      </w:r>
+      <w:r>
+        <w:rPr>
+          <w:rFonts w:ascii="Arial Narrow" w:hAnsi="Arial Narrow"/>
+        </w:rPr>
+        <w:t>taff</w:t>
+      </w:r>
+      <w:r>
+        <w:rPr>
+          <w:rFonts w:ascii="Arial Narrow" w:hAnsi="Arial Narrow"/>
+        </w:rPr>
+        <w:t>,</w:t>
+      </w:r>
+      <w:r>
+        <w:rPr>
+          <w:rFonts w:ascii="Arial Narrow" w:hAnsi="Arial Narrow"/>
+        </w:rPr>
+        <w:t xml:space="preserve"> e</w:t>
+      </w:r>
+      <w:r>
+        <w:rPr>
+          <w:rFonts w:ascii="Arial Narrow" w:hAnsi="Arial Narrow"/>
+        </w:rPr>
+        <w:t>mphasize the importance of early identification of health problems by providing a comprehensive health care program</w:t>
+      </w:r>
+      <w:r>
+        <w:rPr>
+          <w:rFonts w:ascii="Arial Narrow" w:hAnsi="Arial Narrow"/>
+        </w:rPr>
+        <w:t xml:space="preserve"> and regular assessments</w:t>
+      </w:r>
+      <w:r>
+        <w:rPr>
+          <w:rFonts w:ascii="Arial Narrow" w:hAnsi="Arial Narrow"/>
+        </w:rPr>
+        <w:t xml:space="preserve">.  </w:t>
+      </w:r>
+      <w:r>
+        <w:rPr>
+          <w:rFonts w:ascii="Arial Narrow" w:hAnsi="Arial Narrow"/>
+        </w:rPr>
+        <w:t>W</w:t>
+      </w:r>
+      <w:r>
+        <w:rPr>
+          <w:rFonts w:ascii="Arial Narrow" w:hAnsi="Arial Narrow"/>
+        </w:rPr>
+        <w:t>e work with our families to ensure children are current with their annual preventative well-child examinations, dental examinations, immunizations and screenings.  Families are encouraged to make and keep appointments, and complete all necessary follow-up and staff is on hand to assist families in identifying local doctors and dentists who can provide necessary service and assist families in accessing those services.</w:t>
+      </w:r>
+      <w:r>
+        <w:rPr>
+          <w:rFonts w:ascii="Arial Narrow" w:hAnsi="Arial Narrow"/>
+        </w:rPr>
+        <w:t xml:space="preserve"> </w:t>
+      </w:r>
+      <w:r>
+        <w:rPr>
+          <w:rFonts w:ascii="Arial Narrow" w:hAnsi="Arial Narrow"/>
+        </w:rPr>
+        <w:t>Staff, in partnership with parents</w:t>
+      </w:r>
+      <w:r>
+        <w:rPr>
+          <w:rFonts w:ascii="Arial Narrow" w:hAnsi="Arial Narrow"/>
+        </w:rPr>
+        <w:t>, develops</w:t>
+      </w:r>
+      <w:r>
+        <w:rPr>
+          <w:rFonts w:ascii="Arial Narrow" w:hAnsi="Arial Narrow"/>
+        </w:rPr>
+        <w:t xml:space="preserve"> an individual health plan for each child designed to address their unique needs. Our nutrition </w:t>
+      </w:r>
+      <w:r>
+        <w:rPr>
+          <w:rFonts w:ascii="Arial Narrow" w:hAnsi="Arial Narrow"/>
+        </w:rPr>
+        <w:t>staff prepares</w:t>
+      </w:r>
+      <w:r>
+        <w:rPr>
+          <w:rFonts w:ascii="Arial Narrow" w:hAnsi="Arial Narrow"/>
+        </w:rPr>
+        <w:t xml:space="preserve"> healthy well balanced meals and snacks, which are provided to all children at </w:t>
+      </w:r>
+      <w:r>
+        <w:rPr>
+          <w:rFonts w:ascii="Arial Narrow" w:hAnsi="Arial Narrow"/>
+          <w:color w:val="FF0000"/>
+        </w:rPr>
+        <w:t>no cost to the family</w:t>
+      </w:r>
+      <w:r>
+        <w:rPr>
+          <w:rFonts w:ascii="Arial Narrow" w:hAnsi="Arial Narrow"/>
+        </w:rPr>
+        <w:t xml:space="preserve">. </w:t>
+      </w:r>
+      <w:r>
+        <w:rPr>
+          <w:rFonts w:ascii="Arial Narrow" w:hAnsi="Arial Narrow"/>
+        </w:rPr>
+        <w:t xml:space="preserve">Children receive a minimum of one meal and one snack each day, free of charge. </w:t>
+      </w:r>
+      <w:r>
+        <w:rPr>
+          <w:rFonts w:ascii="Arial Narrow" w:hAnsi="Arial Narrow"/>
           <w:bCs/>
-          <w:iCs/>
-          <w:sz w:val="20"/>
-          <w:szCs w:val="20"/>
-        </w:rPr>
-        <w:t>Head Start</w:t>
-      </w:r>
-      <w:r>
-        <w:rPr>
-          <w:rFonts w:ascii="Arial Narrow" w:hAnsi="Arial Narrow" w:cs="Calibri-BoldItalic"/>
+        </w:rPr>
+        <w:t xml:space="preserve">COTRAIC’s </w:t>
+      </w:r>
+      <w:r>
+        <w:rPr>
+          <w:rFonts w:ascii="Arial Narrow" w:hAnsi="Arial Narrow"/>
           <w:bCs/>
-          <w:iCs/>
-          <w:sz w:val="20"/>
-          <w:szCs w:val="20"/>
-        </w:rPr>
-        <w:t xml:space="preserve"> is a federally funded preschool program that serves low income at risk presch</w:t>
-      </w:r>
-      <w:r>
-        <w:rPr>
-          <w:rFonts w:ascii="Arial Narrow" w:hAnsi="Arial Narrow" w:cs="Calibri-BoldItalic"/>
-          <w:bCs/>
-          <w:iCs/>
-          <w:sz w:val="20"/>
-          <w:szCs w:val="20"/>
-        </w:rPr>
-        <w:t>ool children and their families,</w:t>
-      </w:r>
-      <w:r>
-        <w:rPr>
-          <w:rFonts w:ascii="Arial Narrow" w:hAnsi="Arial Narrow" w:cs="Calibri-BoldItalic"/>
-          <w:bCs/>
-          <w:iCs/>
-          <w:sz w:val="20"/>
-          <w:szCs w:val="20"/>
-        </w:rPr>
-        <w:t xml:space="preserve"> </w:t>
-      </w:r>
-      <w:r>
-        <w:rPr>
-          <w:rFonts w:ascii="Arial Narrow" w:hAnsi="Arial Narrow"/>
-          <w:sz w:val="20"/>
-          <w:szCs w:val="20"/>
-        </w:rPr>
-        <w:t>living at or below the federal poverty level</w:t>
-      </w:r>
-      <w:r>
-        <w:rPr>
-          <w:rFonts w:ascii="Arial Narrow" w:hAnsi="Arial Narrow"/>
-          <w:sz w:val="20"/>
-          <w:szCs w:val="20"/>
-        </w:rPr>
-        <w:t>. A</w:t>
-      </w:r>
-      <w:r>
-        <w:rPr>
-          <w:rFonts w:ascii="Arial Narrow" w:hAnsi="Arial Narrow"/>
-          <w:sz w:val="20"/>
-          <w:szCs w:val="20"/>
-        </w:rPr>
-        <w:t xml:space="preserve">s such, these children are already considered “at risk” of entering kindergarten significantly less well prepared to learn and be successful in school. </w:t>
-      </w:r>
-      <w:r>
-        <w:rPr>
-          <w:rFonts w:ascii="Arial Narrow" w:hAnsi="Arial Narrow"/>
-          <w:sz w:val="20"/>
-          <w:szCs w:val="20"/>
-        </w:rPr>
-        <w:t>To address this issue,</w:t>
-      </w:r>
-      <w:r>
-        <w:rPr>
-          <w:rFonts w:ascii="Arial Narrow" w:hAnsi="Arial Narrow" w:cs="Calibri-BoldItalic"/>
-          <w:bCs/>
-          <w:iCs/>
-          <w:sz w:val="20"/>
-          <w:szCs w:val="20"/>
-        </w:rPr>
-        <w:t xml:space="preserve"> </w:t>
-      </w:r>
-      <w:r>
-        <w:rPr>
-          <w:rFonts w:ascii="Arial Narrow" w:hAnsi="Arial Narrow" w:cs="Calibri-BoldItalic"/>
-          <w:bCs/>
-          <w:iCs/>
-          <w:sz w:val="20"/>
-          <w:szCs w:val="20"/>
-        </w:rPr>
-        <w:t>Head Start provides services which work together to increase school readiness and improve the quality of life for income eligible children and their families.  Services include education, nutrition, health</w:t>
-      </w:r>
-      <w:r>
-        <w:rPr>
-          <w:rFonts w:ascii="Arial Narrow" w:hAnsi="Arial Narrow" w:cs="Calibri-BoldItalic"/>
-          <w:bCs/>
-          <w:iCs/>
-          <w:sz w:val="20"/>
-          <w:szCs w:val="20"/>
-        </w:rPr>
-        <w:t xml:space="preserve"> and wellness</w:t>
-      </w:r>
-      <w:r>
-        <w:rPr>
-          <w:rFonts w:ascii="Arial Narrow" w:hAnsi="Arial Narrow" w:cs="Calibri-BoldItalic"/>
-          <w:bCs/>
-          <w:iCs/>
-          <w:sz w:val="20"/>
-          <w:szCs w:val="20"/>
-        </w:rPr>
-        <w:t>,</w:t>
-      </w:r>
-      <w:r>
-        <w:rPr>
-          <w:rFonts w:ascii="Arial Narrow" w:hAnsi="Arial Narrow" w:cs="Calibri-BoldItalic"/>
-          <w:bCs/>
-          <w:iCs/>
-          <w:sz w:val="20"/>
-          <w:szCs w:val="20"/>
-        </w:rPr>
-        <w:t xml:space="preserve"> opportunities for family engagement and support services for families as well as </w:t>
-      </w:r>
-      <w:r>
-        <w:rPr>
-          <w:rFonts w:ascii="Arial Narrow" w:hAnsi="Arial Narrow" w:cs="Calibri-BoldItalic"/>
-          <w:bCs/>
-          <w:iCs/>
-          <w:sz w:val="20"/>
-          <w:szCs w:val="20"/>
-        </w:rPr>
-        <w:t>services for children with special needs, transportation and more.</w:t>
-      </w:r>
-      <w:r>
-        <w:rPr>
-          <w:rFonts w:ascii="Arial Narrow" w:hAnsi="Arial Narrow"/>
-          <w:sz w:val="20"/>
-          <w:szCs w:val="20"/>
-        </w:rPr>
-        <w:t xml:space="preserve">; </w:t>
-      </w:r>
-    </w:p>
-    <w:p>
-      <w:pPr>
-        <w:pStyle w:val="NormalWeb"/>
-        <w:rPr>
-          <w:rFonts w:ascii="Arial Narrow" w:hAnsi="Arial Narrow"/>
-          <w:b/>
-          <w:sz w:val="20"/>
-          <w:szCs w:val="20"/>
-          <w:u w:val="single"/>
-        </w:rPr>
-      </w:pPr>
-      <w:r>
-        <w:rPr>
-          <w:rFonts w:ascii="Arial Narrow" w:hAnsi="Arial Narrow"/>
-          <w:b/>
-          <w:sz w:val="20"/>
-          <w:szCs w:val="20"/>
-          <w:u w:val="single"/>
-        </w:rPr>
-        <w:t>Parents and Families</w:t>
-      </w:r>
-    </w:p>
-    <w:p>
-      <w:pPr>
-        <w:autoSpaceDE w:val="0"/>
-        <w:autoSpaceDN w:val="0"/>
-        <w:adjustRightInd w:val="0"/>
-        <w:rPr>
-          <w:rFonts w:ascii="Arial Narrow" w:hAnsi="Arial Narrow"/>
-        </w:rPr>
-      </w:pPr>
-      <w:r>
-        <w:rPr>
-          <w:rFonts w:ascii="Arial Narrow" w:hAnsi="Arial Narrow"/>
-        </w:rPr>
-        <w:t>In addition to providing a quality early childhood education experience</w:t>
-      </w:r>
-      <w:r>
-        <w:rPr>
-          <w:rFonts w:ascii="Arial Narrow" w:hAnsi="Arial Narrow"/>
-        </w:rPr>
-        <w:t xml:space="preserve"> for preschool-aged children, COTRAIC ECE</w:t>
-      </w:r>
-      <w:r>
-        <w:rPr>
-          <w:rFonts w:ascii="Arial Narrow" w:hAnsi="Arial Narrow"/>
-        </w:rPr>
-        <w:t xml:space="preserve"> also offers individualized support services for families. In administering each of its early childhood education programs, </w:t>
-      </w:r>
-      <w:r>
-        <w:rPr>
-          <w:rFonts w:ascii="Arial Narrow" w:hAnsi="Arial Narrow"/>
-        </w:rPr>
-        <w:t xml:space="preserve">COTRAIC understands a healthy functional family and support system is a child’s biggest asset </w:t>
-      </w:r>
-      <w:r>
-        <w:rPr>
-          <w:rFonts w:ascii="Arial Narrow" w:hAnsi="Arial Narrow"/>
-        </w:rPr>
-        <w:t xml:space="preserve">in </w:t>
-      </w:r>
-      <w:r>
-        <w:rPr>
-          <w:rFonts w:ascii="Arial Narrow" w:hAnsi="Arial Narrow"/>
-        </w:rPr>
-        <w:t>achieving school</w:t>
-      </w:r>
-      <w:r>
-        <w:rPr>
-          <w:rFonts w:ascii="Arial Narrow" w:hAnsi="Arial Narrow"/>
-        </w:rPr>
-        <w:t xml:space="preserve"> readiness.  We take a holistic approach to</w:t>
-      </w:r>
-      <w:r>
-        <w:rPr>
-          <w:rFonts w:ascii="Arial Narrow" w:hAnsi="Arial Narrow"/>
-        </w:rPr>
-        <w:t xml:space="preserve"> school readiness </w:t>
-      </w:r>
-      <w:r>
-        <w:rPr>
-          <w:rFonts w:ascii="Arial Narrow" w:hAnsi="Arial Narrow"/>
-        </w:rPr>
-        <w:t xml:space="preserve">by including services designed to </w:t>
-      </w:r>
-      <w:r>
-        <w:rPr>
-          <w:rFonts w:ascii="Arial Narrow" w:hAnsi="Arial Narrow"/>
-        </w:rPr>
-        <w:t>improve the quality of life for</w:t>
-      </w:r>
-      <w:r>
-        <w:rPr>
-          <w:rFonts w:ascii="Arial Narrow" w:hAnsi="Arial Narrow"/>
-        </w:rPr>
-        <w:t xml:space="preserve"> the children and their families. </w:t>
-      </w:r>
-      <w:r>
-        <w:rPr>
-          <w:rFonts w:ascii="Arial Narrow" w:hAnsi="Arial Narrow"/>
-        </w:rPr>
-        <w:t xml:space="preserve"> Parent, family and caretaker development, specifically, increasing self sufficiency through the introduction of effective life management skills</w:t>
-      </w:r>
-      <w:r>
-        <w:rPr>
-          <w:rFonts w:ascii="Arial Narrow" w:hAnsi="Arial Narrow"/>
-        </w:rPr>
-        <w:t xml:space="preserve"> is an integral part of our program. </w:t>
-      </w:r>
-      <w:r>
-        <w:rPr>
-          <w:rFonts w:ascii="Arial Narrow" w:hAnsi="Arial Narrow"/>
-        </w:rPr>
-        <w:t>COTRAIC ECE offers parents opportunities and support as they identify and meet their individual goals, as well as nurture their children in the context of their family and culture.  In order to ensure the best possible outcome, parents are educated, information is shared, direct services are provided and referrals are made to other community providers.</w:t>
-      </w:r>
-    </w:p>
-    <w:p>
-      <w:pPr>
-        <w:widowControl w:val="0"/>
-        <w:rPr>
-          <w:rFonts w:ascii="Arial Narrow" w:hAnsi="Arial Narrow"/>
-          <w:b/>
-          <w:u w:val="single"/>
-        </w:rPr>
-      </w:pPr>
-    </w:p>
-    <w:p>
-      <w:pPr>
-        <w:widowControl w:val="0"/>
-        <w:rPr>
-          <w:rFonts w:ascii="Arial Narrow" w:hAnsi="Arial Narrow"/>
-          <w:b/>
-          <w:u w:val="single"/>
-        </w:rPr>
-      </w:pPr>
-      <w:r>
-        <w:rPr>
-          <w:rFonts w:ascii="Arial Narrow" w:hAnsi="Arial Narrow"/>
-          <w:b/>
-          <w:u w:val="single"/>
-        </w:rPr>
-        <w:t>Focus on Quality</w:t>
-      </w:r>
-    </w:p>
-    <w:p>
-      <w:pPr>
-        <w:widowControl w:val="0"/>
-        <w:rPr>
-          <w:rFonts w:ascii="Arial Narrow" w:hAnsi="Arial Narrow"/>
-          <w:b/>
-          <w:u w:val="single"/>
-        </w:rPr>
-      </w:pPr>
-    </w:p>
-    <w:p>
-      <w:pPr>
-        <w:shd w:val="clear" w:color="auto" w:fill="FFFFFF"/>
-        <w:spacing w:after="120"/>
-        <w:rPr>
-          <w:rFonts w:ascii="Arial Narrow" w:hAnsi="Arial Narrow" w:cs="Tahoma"/>
-          <w:color w:val="58595B"/>
-          <w:kern w:val="0"/>
-        </w:rPr>
-      </w:pPr>
-      <w:r>
-        <w:rPr>
-          <w:rFonts w:ascii="Arial Narrow" w:hAnsi="Arial Narrow"/>
-        </w:rPr>
-        <w:t xml:space="preserve">COTRAIC’s </w:t>
-      </w:r>
-      <w:r>
-        <w:rPr>
-          <w:rFonts w:ascii="Arial Narrow" w:hAnsi="Arial Narrow"/>
-        </w:rPr>
-        <w:t>ECE centers have</w:t>
-      </w:r>
-      <w:r>
-        <w:rPr>
-          <w:rFonts w:ascii="Arial Narrow" w:hAnsi="Arial Narrow"/>
-        </w:rPr>
-        <w:t xml:space="preserve"> been </w:t>
-      </w:r>
-      <w:r>
-        <w:rPr>
-          <w:rFonts w:ascii="Arial Narrow" w:hAnsi="Arial Narrow"/>
-        </w:rPr>
-        <w:t>accredited by the National Association for t</w:t>
-      </w:r>
-      <w:r>
-        <w:rPr>
-          <w:rFonts w:ascii="Arial Narrow" w:hAnsi="Arial Narrow"/>
-        </w:rPr>
-        <w:t>he Education of Young Children (</w:t>
-      </w:r>
-      <w:r>
-        <w:rPr>
-          <w:rFonts w:ascii="Arial Narrow" w:hAnsi="Arial Narrow"/>
-        </w:rPr>
-        <w:t xml:space="preserve">NAEYC) </w:t>
-      </w:r>
-      <w:r>
-        <w:rPr>
-          <w:rFonts w:ascii="Arial Narrow" w:hAnsi="Arial Narrow"/>
-        </w:rPr>
-        <w:t>for over 15 years.</w:t>
-      </w:r>
-      <w:r>
-        <w:rPr>
-          <w:rFonts w:ascii="Arial Narrow" w:hAnsi="Arial Narrow"/>
-        </w:rPr>
-        <w:t xml:space="preserve"> Our p</w:t>
-      </w:r>
-      <w:r>
-        <w:rPr>
-          <w:rFonts w:ascii="Arial Narrow" w:hAnsi="Arial Narrow"/>
-        </w:rPr>
-        <w:t>rofessionally trained</w:t>
-      </w:r>
-      <w:r>
-        <w:rPr>
-          <w:rFonts w:ascii="Arial Narrow" w:hAnsi="Arial Narrow"/>
-        </w:rPr>
-        <w:t xml:space="preserve">, degreed education </w:t>
-      </w:r>
-      <w:proofErr w:type="gramStart"/>
-      <w:r>
-        <w:rPr>
-          <w:rFonts w:ascii="Arial Narrow" w:hAnsi="Arial Narrow"/>
-        </w:rPr>
-        <w:t>staff,</w:t>
-      </w:r>
-      <w:proofErr w:type="gramEnd"/>
-      <w:r>
-        <w:rPr>
-          <w:rFonts w:ascii="Arial Narrow" w:hAnsi="Arial Narrow"/>
-        </w:rPr>
-        <w:t xml:space="preserve"> </w:t>
-      </w:r>
-      <w:r>
-        <w:rPr>
-          <w:rFonts w:ascii="Arial Narrow" w:hAnsi="Arial Narrow"/>
-        </w:rPr>
-        <w:t>provide</w:t>
-      </w:r>
-      <w:r>
-        <w:rPr>
-          <w:rFonts w:ascii="Arial Narrow" w:hAnsi="Arial Narrow"/>
-        </w:rPr>
-        <w:t>s</w:t>
-      </w:r>
-      <w:r>
-        <w:rPr>
-          <w:rFonts w:ascii="Arial Narrow" w:hAnsi="Arial Narrow"/>
-        </w:rPr>
-        <w:t xml:space="preserve"> individualized, comprehensive learning experiences for children in a culturally sensitive environment.</w:t>
-      </w:r>
-      <w:r>
-        <w:rPr>
-          <w:rFonts w:ascii="Arial Narrow" w:hAnsi="Arial Narrow"/>
-        </w:rPr>
-        <w:t xml:space="preserve"> </w:t>
-      </w:r>
-      <w:r>
-        <w:rPr>
-          <w:rFonts w:ascii="Arial Narrow" w:hAnsi="Arial Narrow"/>
-          <w:bCs/>
-        </w:rPr>
-        <w:t>Education Services are designed to p</w:t>
-      </w:r>
-      <w:r>
-        <w:rPr>
-          <w:rFonts w:ascii="Arial Narrow" w:hAnsi="Arial Narrow"/>
-        </w:rPr>
-        <w:t>rom</w:t>
-      </w:r>
-      <w:r>
-        <w:rPr>
-          <w:rFonts w:ascii="Arial Narrow" w:hAnsi="Arial Narrow"/>
-        </w:rPr>
-        <w:t>otes school readiness, increase</w:t>
-      </w:r>
-      <w:r>
-        <w:rPr>
-          <w:rFonts w:ascii="Arial Narrow" w:hAnsi="Arial Narrow"/>
-        </w:rPr>
-        <w:t xml:space="preserve"> academic awareness</w:t>
-      </w:r>
-      <w:r>
-        <w:rPr>
-          <w:rFonts w:ascii="Arial Narrow" w:hAnsi="Arial Narrow"/>
-        </w:rPr>
-        <w:t xml:space="preserve"> and e</w:t>
-      </w:r>
-      <w:r>
-        <w:rPr>
-          <w:rFonts w:ascii="Arial Narrow" w:hAnsi="Arial Narrow"/>
-        </w:rPr>
-        <w:t>nhance</w:t>
-      </w:r>
-      <w:r>
-        <w:rPr>
-          <w:rFonts w:ascii="Arial Narrow" w:hAnsi="Arial Narrow"/>
-        </w:rPr>
-        <w:t xml:space="preserve"> social skills and interaction</w:t>
-      </w:r>
-      <w:proofErr w:type="gramStart"/>
-      <w:r>
-        <w:rPr>
-          <w:rFonts w:ascii="Arial Narrow" w:hAnsi="Arial Narrow"/>
-        </w:rPr>
-        <w:t>.</w:t>
-      </w:r>
-      <w:r>
-        <w:rPr>
-          <w:rFonts w:ascii="Arial Narrow" w:hAnsi="Arial Narrow"/>
-        </w:rPr>
-        <w:t>.</w:t>
-      </w:r>
-      <w:proofErr w:type="gramEnd"/>
-      <w:r>
-        <w:rPr>
-          <w:rFonts w:ascii="Arial Narrow" w:hAnsi="Arial Narrow"/>
-        </w:rPr>
-        <w:t xml:space="preserve"> </w:t>
-      </w:r>
-      <w:r>
-        <w:rPr>
-          <w:rFonts w:ascii="Arial Narrow" w:hAnsi="Arial Narrow"/>
-        </w:rPr>
-        <w:t>S</w:t>
-      </w:r>
-      <w:r>
-        <w:rPr>
-          <w:rFonts w:ascii="Arial Narrow" w:hAnsi="Arial Narrow" w:cs="Calibri-BoldItalic"/>
-          <w:bCs/>
-          <w:iCs/>
-        </w:rPr>
-        <w:t>tatistics provided by the Pennsylvania Office of Child Development and Early Learning (</w:t>
-      </w:r>
-      <w:r>
-        <w:rPr>
-          <w:rFonts w:ascii="Arial Narrow" w:hAnsi="Arial Narrow" w:cs="Calibri-BoldItalic"/>
-          <w:bCs/>
-          <w:iCs/>
-        </w:rPr>
-        <w:t>OCDEL</w:t>
-      </w:r>
-      <w:r>
-        <w:rPr>
-          <w:rFonts w:ascii="Arial Narrow" w:hAnsi="Arial Narrow" w:cs="Calibri-BoldItalic"/>
-          <w:bCs/>
-          <w:iCs/>
-        </w:rPr>
-        <w:t>)</w:t>
-      </w:r>
-      <w:r>
-        <w:rPr>
-          <w:rFonts w:ascii="Arial Narrow" w:hAnsi="Arial Narrow" w:cs="Calibri-BoldItalic"/>
-          <w:bCs/>
-          <w:iCs/>
-        </w:rPr>
-        <w:t>, indicate that</w:t>
-      </w:r>
-      <w:r>
-        <w:rPr>
-          <w:rFonts w:ascii="Arial Narrow" w:hAnsi="Arial Narrow" w:cs="Calibri-BoldItalic"/>
-          <w:bCs/>
-          <w:iCs/>
-        </w:rPr>
-        <w:t xml:space="preserve">  l</w:t>
-      </w:r>
-      <w:r>
-        <w:rPr>
-          <w:rFonts w:ascii="Arial Narrow" w:hAnsi="Arial Narrow"/>
-        </w:rPr>
-        <w:t xml:space="preserve">ess than </w:t>
-      </w:r>
-      <w:r>
-        <w:rPr>
-          <w:rFonts w:ascii="Arial Narrow" w:hAnsi="Arial Narrow"/>
-        </w:rPr>
-        <w:t>one in five preschoolers begi</w:t>
-      </w:r>
-      <w:r>
-        <w:rPr>
-          <w:rFonts w:ascii="Arial Narrow" w:hAnsi="Arial Narrow"/>
-        </w:rPr>
-        <w:t xml:space="preserve">n the school year in state Head Start programs with age appropriate skills. </w:t>
-      </w:r>
-      <w:r>
-        <w:rPr>
-          <w:rFonts w:ascii="Arial Narrow" w:hAnsi="Arial Narrow"/>
-        </w:rPr>
-        <w:t xml:space="preserve">Each year </w:t>
-      </w:r>
-      <w:r>
-        <w:rPr>
-          <w:rFonts w:ascii="Arial Narrow" w:hAnsi="Arial Narrow"/>
-        </w:rPr>
-        <w:t>COTRAIC</w:t>
-      </w:r>
-      <w:r>
-        <w:rPr>
-          <w:rFonts w:ascii="Arial Narrow" w:hAnsi="Arial Narrow"/>
-        </w:rPr>
-        <w:t xml:space="preserve"> documents and analysis the education outcomes for all</w:t>
-      </w:r>
-      <w:r>
-        <w:rPr>
-          <w:rFonts w:ascii="Arial Narrow" w:hAnsi="Arial Narrow"/>
-        </w:rPr>
-        <w:t xml:space="preserve"> </w:t>
-      </w:r>
-      <w:r>
-        <w:rPr>
-          <w:rFonts w:ascii="Arial Narrow" w:hAnsi="Arial Narrow"/>
-        </w:rPr>
-        <w:t>enrolled children</w:t>
-      </w:r>
-      <w:r>
-        <w:rPr>
-          <w:rFonts w:ascii="Arial Narrow" w:hAnsi="Arial Narrow"/>
-        </w:rPr>
-        <w:t xml:space="preserve">; </w:t>
-      </w:r>
-      <w:r>
-        <w:rPr>
-          <w:rFonts w:ascii="Arial Narrow" w:hAnsi="Arial Narrow"/>
-        </w:rPr>
-        <w:t>a</w:t>
-      </w:r>
-      <w:r>
-        <w:rPr>
-          <w:rFonts w:ascii="Arial Narrow" w:hAnsi="Arial Narrow"/>
-        </w:rPr>
-        <w:t xml:space="preserve">t the end of  </w:t>
-      </w:r>
-      <w:r>
-        <w:rPr>
-          <w:rFonts w:ascii="Arial Narrow" w:hAnsi="Arial Narrow"/>
-        </w:rPr>
-        <w:t xml:space="preserve">the last program year, </w:t>
-      </w:r>
-      <w:r>
-        <w:rPr>
-          <w:rFonts w:ascii="Arial Narrow" w:hAnsi="Arial Narrow"/>
-        </w:rPr>
-        <w:t xml:space="preserve"> </w:t>
-      </w:r>
-      <w:r>
-        <w:rPr>
-          <w:rFonts w:ascii="Arial Narrow" w:hAnsi="Arial Narrow"/>
-        </w:rPr>
-        <w:t xml:space="preserve">96% of </w:t>
-      </w:r>
-      <w:r>
-        <w:rPr>
-          <w:rFonts w:ascii="Arial Narrow" w:hAnsi="Arial Narrow"/>
-        </w:rPr>
-        <w:t>children who attended COTRAIC’s</w:t>
-      </w:r>
-      <w:r>
-        <w:rPr>
-          <w:rFonts w:ascii="Arial Narrow" w:hAnsi="Arial Narrow"/>
-        </w:rPr>
-        <w:t xml:space="preserve"> early childhood classrooms were proficient in language and literacy, 97% in mathematical thinking, 98% in personal and social </w:t>
-      </w:r>
-      <w:r>
-        <w:rPr>
-          <w:rFonts w:ascii="Arial Narrow" w:hAnsi="Arial Narrow"/>
-        </w:rPr>
-        <w:t>development and 96%  in scientific thinking. This progress in growth and development translates into</w:t>
-      </w:r>
-      <w:r>
-        <w:rPr>
-          <w:rFonts w:ascii="Arial Narrow" w:hAnsi="Arial Narrow"/>
-        </w:rPr>
-        <w:t xml:space="preserve"> children who will enter school ready to learn and</w:t>
-      </w:r>
-      <w:r>
-        <w:rPr>
-          <w:rFonts w:ascii="Arial Narrow" w:hAnsi="Arial Narrow"/>
-        </w:rPr>
-        <w:t xml:space="preserve"> be</w:t>
-      </w:r>
-      <w:r>
-        <w:rPr>
-          <w:rFonts w:ascii="Arial Narrow" w:hAnsi="Arial Narrow"/>
-        </w:rPr>
-        <w:t xml:space="preserve"> far mor</w:t>
-      </w:r>
-      <w:r>
-        <w:rPr>
-          <w:rFonts w:ascii="Arial Narrow" w:hAnsi="Arial Narrow"/>
-        </w:rPr>
-        <w:t>e</w:t>
-      </w:r>
-      <w:r>
-        <w:rPr>
-          <w:rFonts w:ascii="Arial Narrow" w:hAnsi="Arial Narrow"/>
-        </w:rPr>
-        <w:t xml:space="preserve"> likely to achieve lifelong academic success.</w:t>
-      </w:r>
-      <w:r>
-        <w:rPr>
-          <w:rFonts w:ascii="Arial Narrow" w:hAnsi="Arial Narrow"/>
-        </w:rPr>
-        <w:t xml:space="preserve"> </w:t>
-      </w:r>
-      <w:r>
-        <w:rPr>
-          <w:rFonts w:ascii="Arial Narrow" w:hAnsi="Arial Narrow"/>
-        </w:rPr>
-        <w:t xml:space="preserve">Other program services are provided </w:t>
-      </w:r>
-      <w:r>
-        <w:rPr>
-          <w:rFonts w:ascii="Arial Narrow" w:hAnsi="Arial Narrow"/>
-        </w:rPr>
-        <w:t xml:space="preserve">to </w:t>
-      </w:r>
-      <w:proofErr w:type="gramStart"/>
-      <w:r>
-        <w:rPr>
-          <w:rFonts w:ascii="Arial Narrow" w:hAnsi="Arial Narrow"/>
-        </w:rPr>
-        <w:t>support  and</w:t>
-      </w:r>
-      <w:proofErr w:type="gramEnd"/>
-      <w:r>
-        <w:rPr>
-          <w:rFonts w:ascii="Arial Narrow" w:hAnsi="Arial Narrow"/>
-        </w:rPr>
-        <w:t xml:space="preserve"> enhance our education</w:t>
-      </w:r>
-      <w:r>
-        <w:rPr>
-          <w:rFonts w:ascii="Arial Narrow" w:hAnsi="Arial Narrow"/>
-        </w:rPr>
-        <w:t xml:space="preserve"> </w:t>
-      </w:r>
-      <w:r>
-        <w:rPr>
-          <w:rFonts w:ascii="Arial Narrow" w:hAnsi="Arial Narrow"/>
         </w:rPr>
         <w:lastRenderedPageBreak/>
-        <w:t xml:space="preserve">outcomes. These include but are not limited to: </w:t>
-      </w:r>
-      <w:r>
-        <w:rPr>
-          <w:rFonts w:ascii="Arial Narrow" w:hAnsi="Arial Narrow"/>
-        </w:rPr>
-        <w:t>Health and nutrition</w:t>
-      </w:r>
-      <w:r>
-        <w:rPr>
-          <w:rFonts w:ascii="Arial Narrow" w:hAnsi="Arial Narrow"/>
-        </w:rPr>
-        <w:t xml:space="preserve"> - S</w:t>
-      </w:r>
-      <w:r>
-        <w:rPr>
-          <w:rFonts w:ascii="Arial Narrow" w:hAnsi="Arial Narrow"/>
-        </w:rPr>
-        <w:t>taff</w:t>
-      </w:r>
-      <w:r>
-        <w:rPr>
-          <w:rFonts w:ascii="Arial Narrow" w:hAnsi="Arial Narrow"/>
-        </w:rPr>
-        <w:t>,</w:t>
-      </w:r>
-      <w:r>
-        <w:rPr>
-          <w:rFonts w:ascii="Arial Narrow" w:hAnsi="Arial Narrow"/>
-        </w:rPr>
-        <w:t xml:space="preserve"> e</w:t>
-      </w:r>
-      <w:r>
-        <w:rPr>
-          <w:rFonts w:ascii="Arial Narrow" w:hAnsi="Arial Narrow"/>
-        </w:rPr>
-        <w:t>mphasize the importance of early identification of health problems by providing a comprehensive health care program</w:t>
-      </w:r>
-      <w:r>
-        <w:rPr>
-          <w:rFonts w:ascii="Arial Narrow" w:hAnsi="Arial Narrow"/>
-        </w:rPr>
-        <w:t xml:space="preserve"> and regular assessments</w:t>
-      </w:r>
-      <w:r>
-        <w:rPr>
-          <w:rFonts w:ascii="Arial Narrow" w:hAnsi="Arial Narrow"/>
-        </w:rPr>
-        <w:t xml:space="preserve">.  </w:t>
-      </w:r>
-      <w:r>
-        <w:rPr>
-          <w:rFonts w:ascii="Arial Narrow" w:hAnsi="Arial Narrow"/>
-        </w:rPr>
-        <w:t>W</w:t>
-      </w:r>
-      <w:r>
-        <w:rPr>
-          <w:rFonts w:ascii="Arial Narrow" w:hAnsi="Arial Narrow"/>
-        </w:rPr>
-        <w:t>e work with our families to ensure children are current with their annual preventative well-child examinations, dental examinations, immunizations and screenings.  Families are encouraged to make and keep appointments, and complete all necessary follow-up and staff is on hand to assist families in identifying local doctors and dentists who can provide necessary service and assist families in accessing those services.</w:t>
-      </w:r>
-      <w:r>
-        <w:rPr>
-          <w:rFonts w:ascii="Arial Narrow" w:hAnsi="Arial Narrow"/>
-        </w:rPr>
-        <w:t xml:space="preserve"> </w:t>
-      </w:r>
-      <w:r>
-        <w:rPr>
-          <w:rFonts w:ascii="Arial Narrow" w:hAnsi="Arial Narrow"/>
-        </w:rPr>
-        <w:t>Staff, in partnership with parents</w:t>
-      </w:r>
-      <w:r>
-        <w:rPr>
-          <w:rFonts w:ascii="Arial Narrow" w:hAnsi="Arial Narrow"/>
-        </w:rPr>
-        <w:t>, develops</w:t>
-      </w:r>
-      <w:r>
-        <w:rPr>
-          <w:rFonts w:ascii="Arial Narrow" w:hAnsi="Arial Narrow"/>
-        </w:rPr>
-        <w:t xml:space="preserve"> an individual health plan for each child designed to address their unique needs. Our nutrition </w:t>
-      </w:r>
-      <w:r>
-        <w:rPr>
-          <w:rFonts w:ascii="Arial Narrow" w:hAnsi="Arial Narrow"/>
-        </w:rPr>
-        <w:t>staff prepares</w:t>
-      </w:r>
-      <w:r>
-        <w:rPr>
-          <w:rFonts w:ascii="Arial Narrow" w:hAnsi="Arial Narrow"/>
-        </w:rPr>
-        <w:t xml:space="preserve"> healthy well balanced meals and snacks, which are provided to all children at </w:t>
-      </w:r>
-      <w:r>
-        <w:rPr>
-          <w:rFonts w:ascii="Arial Narrow" w:hAnsi="Arial Narrow"/>
-          <w:color w:val="FF0000"/>
-        </w:rPr>
-        <w:t>no cost to the family</w:t>
-      </w:r>
-      <w:r>
-        <w:rPr>
-          <w:rFonts w:ascii="Arial Narrow" w:hAnsi="Arial Narrow"/>
-        </w:rPr>
-        <w:t xml:space="preserve">. </w:t>
-      </w:r>
-      <w:r>
-        <w:rPr>
-          <w:rFonts w:ascii="Arial Narrow" w:hAnsi="Arial Narrow"/>
-        </w:rPr>
-        <w:t xml:space="preserve">Children receive a minimum of one meal and one snack each day, free of charge. </w:t>
-      </w:r>
-      <w:r>
-        <w:rPr>
-          <w:rFonts w:ascii="Arial Narrow" w:hAnsi="Arial Narrow"/>
-          <w:bCs/>
-        </w:rPr>
-        <w:t xml:space="preserve">COTRAIC’s social service </w:t>
+        <w:t xml:space="preserve">social service </w:t>
       </w:r>
       <w:r>
         <w:rPr>
@@ -1943,25 +1775,7 @@
           <w:b/>
           <w:bCs/>
         </w:rPr>
-        <w:t xml:space="preserve"> </w:t>
-      </w:r>
-      <w:proofErr w:type="gramStart"/>
-      <w:r>
-        <w:rPr>
-          <w:rFonts w:ascii="Arial Narrow" w:hAnsi="Arial Narrow"/>
-          <w:b/>
-          <w:bCs/>
-        </w:rPr>
-        <w:t>Center  (</w:t>
-      </w:r>
-      <w:proofErr w:type="gramEnd"/>
-      <w:r>
-        <w:rPr>
-          <w:rFonts w:ascii="Arial Narrow" w:hAnsi="Arial Narrow"/>
-          <w:b/>
-          <w:bCs/>
-        </w:rPr>
-        <w:t>412) 782-4457</w:t>
+        <w:t xml:space="preserve"> Center  (412) 782-4457</w:t>
       </w:r>
       <w:r>
         <w:rPr>
@@ -2007,32 +1821,28 @@
           <w:b/>
           <w:bCs/>
         </w:rPr>
-        <w:t xml:space="preserve">Hazelwood </w:t>
+        <w:t>Hazelwood Center  (412) 421-6379</w:t>
+      </w:r>
+      <w:r>
+        <w:rPr>
+          <w:rFonts w:ascii="Arial Narrow" w:hAnsi="Arial Narrow"/>
+        </w:rPr>
+        <w:tab/>
+        <w:t>3 classrooms located at</w:t>
       </w:r>
       <w:proofErr w:type="gramStart"/>
       <w:r>
         <w:rPr>
           <w:rFonts w:ascii="Arial Narrow" w:hAnsi="Arial Narrow"/>
-          <w:b/>
-          <w:bCs/>
-        </w:rPr>
-        <w:t>Center  (</w:t>
+        </w:rPr>
+        <w:t>:4900</w:t>
       </w:r>
       <w:proofErr w:type="gramEnd"/>
       <w:r>
         <w:rPr>
           <w:rFonts w:ascii="Arial Narrow" w:hAnsi="Arial Narrow"/>
-          <w:b/>
-          <w:bCs/>
-        </w:rPr>
-        <w:t>412) 421-6379</w:t>
-      </w:r>
-      <w:r>
-        <w:rPr>
-          <w:rFonts w:ascii="Arial Narrow" w:hAnsi="Arial Narrow"/>
-        </w:rPr>
-        <w:tab/>
-        <w:t>3 classrooms located at:4900 Second Avenue, Pittsburgh, PA  15207</w:t>
+        </w:rPr>
+        <w:t xml:space="preserve"> Second Avenue, Pittsburgh, PA  15207</w:t>
       </w:r>
       <w:r>
         <w:rPr>
@@ -2056,39 +1866,35 @@
           <w:b/>
           <w:bCs/>
         </w:rPr>
-        <w:t xml:space="preserve">Loreto </w:t>
+        <w:t>Loreto Center  (412) 531-3290</w:t>
+      </w:r>
+      <w:r>
+        <w:rPr>
+          <w:rFonts w:ascii="Arial Narrow" w:hAnsi="Arial Narrow"/>
+          <w:b/>
+          <w:bCs/>
+        </w:rPr>
+        <w:tab/>
+      </w:r>
+      <w:r>
+        <w:rPr>
+          <w:rFonts w:ascii="Arial Narrow" w:hAnsi="Arial Narrow"/>
+        </w:rPr>
+        <w:t>5 classrooms located at</w:t>
       </w:r>
       <w:proofErr w:type="gramStart"/>
       <w:r>
         <w:rPr>
           <w:rFonts w:ascii="Arial Narrow" w:hAnsi="Arial Narrow"/>
-          <w:b/>
-          <w:bCs/>
-        </w:rPr>
-        <w:t>Center  (</w:t>
+        </w:rPr>
+        <w:t>:1901</w:t>
       </w:r>
       <w:proofErr w:type="gramEnd"/>
       <w:r>
         <w:rPr>
           <w:rFonts w:ascii="Arial Narrow" w:hAnsi="Arial Narrow"/>
-          <w:b/>
-          <w:bCs/>
-        </w:rPr>
-        <w:t>412) 531-3290</w:t>
-      </w:r>
-      <w:r>
-        <w:rPr>
-          <w:rFonts w:ascii="Arial Narrow" w:hAnsi="Arial Narrow"/>
-          <w:b/>
-          <w:bCs/>
-        </w:rPr>
-        <w:tab/>
-      </w:r>
-      <w:r>
-        <w:rPr>
-          <w:rFonts w:ascii="Arial Narrow" w:hAnsi="Arial Narrow"/>
-        </w:rPr>
-        <w:t>5 classrooms located at:1901 Pioneer Ave., Pittsburgh, PA  15226</w:t>
+        </w:rPr>
+        <w:t xml:space="preserve"> Pioneer Ave., Pittsburgh, PA  15226</w:t>
       </w:r>
     </w:p>
     <w:p>
@@ -2106,25 +1912,7 @@
           <w:b/>
           <w:bCs/>
         </w:rPr>
-        <w:t xml:space="preserve">Overbrook </w:t>
-      </w:r>
-      <w:proofErr w:type="gramStart"/>
-      <w:r>
-        <w:rPr>
-          <w:rFonts w:ascii="Arial Narrow" w:hAnsi="Arial Narrow"/>
-          <w:b/>
-          <w:bCs/>
-        </w:rPr>
-        <w:t>Center  (</w:t>
-      </w:r>
-      <w:proofErr w:type="gramEnd"/>
-      <w:r>
-        <w:rPr>
-          <w:rFonts w:ascii="Arial Narrow" w:hAnsi="Arial Narrow"/>
-          <w:b/>
-          <w:bCs/>
-        </w:rPr>
-        <w:t>412) 882-1481</w:t>
+        <w:t>Overbrook Center  (412) 882-1481</w:t>
       </w:r>
       <w:r>
         <w:rPr>
@@ -2149,26 +1937,7 @@
           <w:b/>
           <w:bCs/>
         </w:rPr>
-        <w:lastRenderedPageBreak/>
-        <w:t xml:space="preserve">Rochelle </w:t>
-      </w:r>
-      <w:proofErr w:type="gramStart"/>
-      <w:r>
-        <w:rPr>
-          <w:rFonts w:ascii="Arial Narrow" w:hAnsi="Arial Narrow"/>
-          <w:b/>
-          <w:bCs/>
-        </w:rPr>
-        <w:t>Center  (</w:t>
-      </w:r>
-      <w:proofErr w:type="gramEnd"/>
-      <w:r>
-        <w:rPr>
-          <w:rFonts w:ascii="Arial Narrow" w:hAnsi="Arial Narrow"/>
-          <w:b/>
-          <w:bCs/>
-        </w:rPr>
-        <w:t>412) 488-2750</w:t>
+        <w:t>Rochelle Center  (412) 488-2750</w:t>
       </w:r>
       <w:r>
         <w:rPr>
@@ -2254,6 +2023,7 @@
           <w:b/>
           <w:bCs/>
         </w:rPr>
+        <w:lastRenderedPageBreak/>
         <w:t xml:space="preserve">Crafton Children’s </w:t>
       </w:r>
       <w:proofErr w:type="gramStart"/>
@@ -2701,9 +2471,15 @@
           <w:iCs/>
           <w:color w:val="auto"/>
         </w:rPr>
-        <w:t xml:space="preserve">PNC Grow </w:t>
-      </w:r>
-      <w:proofErr w:type="gramStart"/>
+        <w:t xml:space="preserve">PNC Grow Up Great </w:t>
+      </w:r>
+      <w:r>
+        <w:rPr>
+          <w:rFonts w:ascii="Arial Narrow" w:hAnsi="Arial Narrow" w:cs="Calibri"/>
+          <w:color w:val="auto"/>
+        </w:rPr>
+        <w:t xml:space="preserve">and </w:t>
+      </w:r>
       <w:r>
         <w:rPr>
           <w:rFonts w:ascii="Arial Narrow" w:hAnsi="Arial Narrow" w:cs="Calibri-Italic"/>
@@ -2711,9 +2487,9 @@
           <w:iCs/>
           <w:color w:val="auto"/>
         </w:rPr>
-        <w:t>Up</w:t>
-      </w:r>
-      <w:proofErr w:type="gramEnd"/>
+        <w:t xml:space="preserve">PNC </w:t>
+      </w:r>
+      <w:proofErr w:type="spellStart"/>
       <w:r>
         <w:rPr>
           <w:rFonts w:ascii="Arial Narrow" w:hAnsi="Arial Narrow" w:cs="Calibri-Italic"/>
@@ -2721,15 +2497,9 @@
           <w:iCs/>
           <w:color w:val="auto"/>
         </w:rPr>
-        <w:t xml:space="preserve"> Great </w:t>
-      </w:r>
-      <w:r>
-        <w:rPr>
-          <w:rFonts w:ascii="Arial Narrow" w:hAnsi="Arial Narrow" w:cs="Calibri"/>
-          <w:color w:val="auto"/>
-        </w:rPr>
-        <w:t xml:space="preserve">and </w:t>
-      </w:r>
+        <w:t>Crezca</w:t>
+      </w:r>
+      <w:proofErr w:type="spellEnd"/>
       <w:r>
         <w:rPr>
           <w:rFonts w:ascii="Arial Narrow" w:hAnsi="Arial Narrow" w:cs="Calibri-Italic"/>
@@ -2737,7 +2507,7 @@
           <w:iCs/>
           <w:color w:val="auto"/>
         </w:rPr>
-        <w:t xml:space="preserve">PNC </w:t>
+        <w:t xml:space="preserve"> con </w:t>
       </w:r>
       <w:proofErr w:type="spellStart"/>
       <w:r>
@@ -2747,7 +2517,7 @@
           <w:iCs/>
           <w:color w:val="auto"/>
         </w:rPr>
-        <w:t>Crezca</w:t>
+        <w:t>Éxito</w:t>
       </w:r>
       <w:proofErr w:type="spellEnd"/>
       <w:r>
@@ -2757,9 +2527,43 @@
           <w:iCs/>
           <w:color w:val="auto"/>
         </w:rPr>
-        <w:t xml:space="preserve"> con </w:t>
-      </w:r>
-      <w:proofErr w:type="spellStart"/>
+        <w:t xml:space="preserve"> </w:t>
+      </w:r>
+      <w:r>
+        <w:rPr>
+          <w:rFonts w:ascii="Arial Narrow" w:hAnsi="Arial Narrow" w:cs="Calibri"/>
+          <w:color w:val="auto"/>
+        </w:rPr>
+        <w:t xml:space="preserve">form a comprehensive, bilingual program designed to help prepare </w:t>
+      </w:r>
+      <w:r>
+        <w:rPr>
+          <w:rFonts w:ascii="Arial Narrow" w:hAnsi="Arial Narrow" w:cs="Calibri"/>
+          <w:color w:val="auto"/>
+        </w:rPr>
+        <w:t>children particularly</w:t>
+      </w:r>
+      <w:r>
+        <w:rPr>
+          <w:rFonts w:ascii="Arial Narrow" w:hAnsi="Arial Narrow" w:cs="Calibri"/>
+          <w:color w:val="auto"/>
+        </w:rPr>
+        <w:t xml:space="preserve"> underserved </w:t>
+      </w:r>
+      <w:r>
+        <w:rPr>
+          <w:rFonts w:ascii="Arial Narrow" w:hAnsi="Arial Narrow" w:cs="Calibri"/>
+          <w:color w:val="auto"/>
+        </w:rPr>
+        <w:t>children from</w:t>
+      </w:r>
+      <w:r>
+        <w:rPr>
+          <w:rFonts w:ascii="Arial Narrow" w:hAnsi="Arial Narrow" w:cs="Calibri"/>
+          <w:color w:val="auto"/>
+        </w:rPr>
+        <w:t xml:space="preserve"> birth to age five for success in school and life. Through </w:t>
+      </w:r>
       <w:r>
         <w:rPr>
           <w:rFonts w:ascii="Arial Narrow" w:hAnsi="Arial Narrow" w:cs="Calibri-Italic"/>
@@ -2767,118 +2571,28 @@
           <w:iCs/>
           <w:color w:val="auto"/>
         </w:rPr>
-        <w:t>Éxito</w:t>
-      </w:r>
-      <w:proofErr w:type="spellEnd"/>
-      <w:r>
-        <w:rPr>
-          <w:rFonts w:ascii="Arial Narrow" w:hAnsi="Arial Narrow" w:cs="Calibri-Italic"/>
-          <w:i/>
-          <w:iCs/>
-          <w:color w:val="auto"/>
-        </w:rPr>
-        <w:t xml:space="preserve"> </w:t>
+        <w:t>Grow Up Great</w:t>
       </w:r>
       <w:r>
         <w:rPr>
           <w:rFonts w:ascii="Arial Narrow" w:hAnsi="Arial Narrow" w:cs="Calibri"/>
           <w:color w:val="auto"/>
         </w:rPr>
-        <w:t xml:space="preserve">form a comprehensive, bilingual program designed to help prepare </w:t>
+        <w:t xml:space="preserve">, PNC provides the leadership, advocacy, funding, resources and volunteers to help parents, caregivers and communities in their efforts to increase the potential for young children to succeed.  </w:t>
       </w:r>
       <w:r>
         <w:rPr>
           <w:rFonts w:ascii="Arial Narrow" w:hAnsi="Arial Narrow" w:cs="Calibri"/>
           <w:color w:val="auto"/>
         </w:rPr>
-        <w:t>children particularly</w:t>
+        <w:t>O</w:t>
       </w:r>
       <w:r>
         <w:rPr>
           <w:rFonts w:ascii="Arial Narrow" w:hAnsi="Arial Narrow" w:cs="Calibri"/>
           <w:color w:val="auto"/>
         </w:rPr>
-        <w:t xml:space="preserve"> underserved </w:t>
-      </w:r>
-      <w:r>
-        <w:rPr>
-          <w:rFonts w:ascii="Arial Narrow" w:hAnsi="Arial Narrow" w:cs="Calibri"/>
-          <w:color w:val="auto"/>
-        </w:rPr>
-        <w:t>children from</w:t>
-      </w:r>
-      <w:r>
-        <w:rPr>
-          <w:rFonts w:ascii="Arial Narrow" w:hAnsi="Arial Narrow" w:cs="Calibri"/>
-          <w:color w:val="auto"/>
-        </w:rPr>
-        <w:t xml:space="preserve"> birth to age five for success in school and life. Through </w:t>
-      </w:r>
-      <w:r>
-        <w:rPr>
-          <w:rFonts w:ascii="Arial Narrow" w:hAnsi="Arial Narrow" w:cs="Calibri-Italic"/>
-          <w:i/>
-          <w:iCs/>
-          <w:color w:val="auto"/>
-        </w:rPr>
-        <w:t xml:space="preserve">Grow </w:t>
-      </w:r>
-      <w:proofErr w:type="gramStart"/>
-      <w:r>
-        <w:rPr>
-          <w:rFonts w:ascii="Arial Narrow" w:hAnsi="Arial Narrow" w:cs="Calibri-Italic"/>
-          <w:i/>
-          <w:iCs/>
-          <w:color w:val="auto"/>
-        </w:rPr>
-        <w:t>Up</w:t>
-      </w:r>
-      <w:proofErr w:type="gramEnd"/>
-      <w:r>
-        <w:rPr>
-          <w:rFonts w:ascii="Arial Narrow" w:hAnsi="Arial Narrow" w:cs="Calibri-Italic"/>
-          <w:i/>
-          <w:iCs/>
-          <w:color w:val="auto"/>
-        </w:rPr>
-        <w:t xml:space="preserve"> Great</w:t>
-      </w:r>
-      <w:r>
-        <w:rPr>
-          <w:rFonts w:ascii="Arial Narrow" w:hAnsi="Arial Narrow" w:cs="Calibri"/>
-          <w:color w:val="auto"/>
-        </w:rPr>
-        <w:t xml:space="preserve">, PNC provides the leadership, advocacy, funding, resources and volunteers to help parents, caregivers and communities in their efforts to increase the potential for young children to succeed.  </w:t>
-      </w:r>
-      <w:r>
-        <w:rPr>
-          <w:rFonts w:ascii="Arial Narrow" w:hAnsi="Arial Narrow" w:cs="Calibri"/>
-          <w:color w:val="auto"/>
-        </w:rPr>
-        <w:t>O</w:t>
-      </w:r>
-      <w:r>
-        <w:rPr>
-          <w:rFonts w:ascii="Arial Narrow" w:hAnsi="Arial Narrow" w:cs="Calibri"/>
-          <w:color w:val="auto"/>
-        </w:rPr>
-        <w:t xml:space="preserve">ur program operations have been enriched by the human and financial contributions of the PNC Grow </w:t>
-      </w:r>
-      <w:proofErr w:type="gramStart"/>
-      <w:r>
-        <w:rPr>
-          <w:rFonts w:ascii="Arial Narrow" w:hAnsi="Arial Narrow" w:cs="Calibri"/>
-          <w:color w:val="auto"/>
-        </w:rPr>
-        <w:t>Up</w:t>
-      </w:r>
-      <w:proofErr w:type="gramEnd"/>
-      <w:r>
-        <w:rPr>
-          <w:rFonts w:ascii="Arial Narrow" w:hAnsi="Arial Narrow" w:cs="Calibri"/>
-          <w:color w:val="auto"/>
-        </w:rPr>
-        <w:t xml:space="preserve"> Great program.    </w:t>
+        <w:t xml:space="preserve">ur program operations have been enriched by the human and financial contributions of the PNC Grow Up Great program.    </w:t>
       </w:r>
     </w:p>
     <w:p>
@@ -3035,23 +2749,16 @@
           <w:rFonts w:ascii="Arial Narrow" w:hAnsi="Arial Narrow" w:cs="Courier New"/>
           <w:color w:val="auto"/>
         </w:rPr>
-        <w:t xml:space="preserve">In October of 2011 Eva Blum was recognized for her tireless efforts in building PNC’s Grow </w:t>
-      </w:r>
-      <w:proofErr w:type="gramStart"/>
+        <w:t>In October of 2011 Eva Blum was recognized for her tireless efforts in building PNC’s Grow Up Great initiative from a concept for corporate philanthropy to a project that has improved the quality of education for over 250,000 preschool children since its incep</w:t>
+      </w:r>
+      <w:bookmarkStart w:id="0" w:name="_GoBack"/>
+      <w:bookmarkEnd w:id="0"/>
       <w:r>
         <w:rPr>
           <w:rFonts w:ascii="Arial Narrow" w:hAnsi="Arial Narrow" w:cs="Courier New"/>
           <w:color w:val="auto"/>
         </w:rPr>
-        <w:t>Up</w:t>
-      </w:r>
-      <w:proofErr w:type="gramEnd"/>
-      <w:r>
-        <w:rPr>
-          <w:rFonts w:ascii="Arial Narrow" w:hAnsi="Arial Narrow" w:cs="Courier New"/>
-          <w:color w:val="auto"/>
-        </w:rPr>
-        <w:t xml:space="preserve"> Great initiative from a concept for corporate philanthropy to a project that has improved the quality of education for over 250,000 preschool children since its inception in 2004.  In true Miss Eva style, she requested that PNC’s recognition of her work be translated into science and technology resources for the children at the COTRAIC Head Start, the program she has faithfu</w:t>
+        <w:t>tion in 2004.  In true Miss Eva style, she requested that PNC’s recognition of her work be translated into science and technology resources for the children at the COTRAIC Head Start, the program she has faithfu</w:t>
       </w:r>
       <w:r>
         <w:rPr>
@@ -3102,7 +2809,6 @@
           <w:sz w:val="20"/>
           <w:szCs w:val="20"/>
         </w:rPr>
-        <w:lastRenderedPageBreak/>
         <w:t>Tickets for Kids</w:t>
       </w:r>
       <w:r>
@@ -3224,6 +2930,7 @@
           <w:szCs w:val="20"/>
           <w:u w:val="single"/>
         </w:rPr>
+        <w:lastRenderedPageBreak/>
         <w:t>P</w:t>
       </w:r>
       <w:r>
@@ -3681,12 +3388,12 @@
       <w:r>
         <w:rPr>
           <w:rFonts w:ascii="Arial Narrow" w:hAnsi="Arial Narrow"/>
-          <w:sz w:val="20"/>
-          <w:szCs w:val="20"/>
-        </w:rPr>
-        <w:lastRenderedPageBreak/>
+          <w:noProof/>
+          <w:sz w:val="20"/>
+          <w:szCs w:val="20"/>
+        </w:rPr>
         <w:drawing>
-          <wp:inline distT="0" distB="0" distL="0" distR="0">
+          <wp:inline distT="0" distB="0" distL="0" distR="0" wp14:anchorId="5B524F7A" wp14:editId="7FBFE1AB">
             <wp:extent cx="2632214" cy="2188235"/>
             <wp:effectExtent l="19050" t="0" r="0" b="0"/>
             <wp:docPr id="7" name="Picture 2"/>
@@ -3703,7 +3410,7 @@
                     </pic:cNvPicPr>
                   </pic:nvPicPr>
                   <pic:blipFill>
-                    <a:blip r:embed="rId5" cstate="print">
+                    <a:blip r:embed="rId6" cstate="print">
                       <a:lum bright="12000" contrast="24000"/>
                     </a:blip>
                     <a:srcRect l="18846" t="13889" r="-449"/>
@@ -3792,10 +3499,12 @@
       <w:r>
         <w:rPr>
           <w:rFonts w:ascii="Arial Narrow" w:hAnsi="Arial Narrow"/>
-          <w:color w:val="auto"/>
-        </w:rPr>
+          <w:noProof/>
+          <w:color w:val="auto"/>
+        </w:rPr>
+        <w:lastRenderedPageBreak/>
         <w:drawing>
-          <wp:inline distT="0" distB="0" distL="0" distR="0">
+          <wp:inline distT="0" distB="0" distL="0" distR="0" wp14:anchorId="7F4161F7" wp14:editId="0A5842E2">
             <wp:extent cx="2631578" cy="2400300"/>
             <wp:effectExtent l="19050" t="0" r="0" b="0"/>
             <wp:docPr id="11" name="Picture 2" descr="C:\Documents and Settings\Rushworth\Local Settings\Temporary Internet Files\Content.Word\Opera 4 Overbrook.jpg"/>
@@ -3812,7 +3521,7 @@
                     </pic:cNvPicPr>
                   </pic:nvPicPr>
                   <pic:blipFill>
-                    <a:blip r:embed="rId6" cstate="print"/>
+                    <a:blip r:embed="rId7" cstate="print"/>
                     <a:srcRect/>
                     <a:stretch>
                       <a:fillRect/>
@@ -3843,10 +3552,11 @@
       <w:r>
         <w:rPr>
           <w:rFonts w:ascii="Arial Narrow" w:hAnsi="Arial Narrow"/>
+          <w:noProof/>
           <w:color w:val="auto"/>
         </w:rPr>
         <w:drawing>
-          <wp:inline distT="0" distB="0" distL="0" distR="0">
+          <wp:inline distT="0" distB="0" distL="0" distR="0" wp14:anchorId="770A9F35" wp14:editId="6D8A9C8D">
             <wp:extent cx="2792730" cy="2156460"/>
             <wp:effectExtent l="19050" t="0" r="7620" b="0"/>
             <wp:docPr id="5" name="Picture 5" descr="C:\Documents and Settings\Rushworth\My Documents\My Pictures\carman 7.JPG"/>
@@ -3863,7 +3573,7 @@
                     </pic:cNvPicPr>
                   </pic:nvPicPr>
                   <pic:blipFill>
-                    <a:blip r:embed="rId7" cstate="print"/>
+                    <a:blip r:embed="rId8" cstate="print"/>
                     <a:srcRect/>
                     <a:stretch>
                       <a:fillRect/>
@@ -3894,10 +3604,11 @@
       <w:r>
         <w:rPr>
           <w:rFonts w:ascii="Arial Narrow" w:hAnsi="Arial Narrow"/>
+          <w:noProof/>
           <w:color w:val="auto"/>
         </w:rPr>
         <w:drawing>
-          <wp:inline distT="0" distB="0" distL="0" distR="0">
+          <wp:inline distT="0" distB="0" distL="0" distR="0" wp14:anchorId="79A4C76D" wp14:editId="4183AAB1">
             <wp:extent cx="3044190" cy="2392680"/>
             <wp:effectExtent l="19050" t="0" r="3810" b="0"/>
             <wp:docPr id="6" name="Picture 6"/>
@@ -3914,7 +3625,7 @@
                     </pic:cNvPicPr>
                   </pic:nvPicPr>
                   <pic:blipFill>
-                    <a:blip r:embed="rId8" cstate="print"/>
+                    <a:blip r:embed="rId9" cstate="print"/>
                     <a:srcRect/>
                     <a:stretch>
                       <a:fillRect/>
@@ -3963,7 +3674,7 @@
 </file>
 
 <file path=word/numbering.xml><?xml version="1.0" encoding="utf-8"?>
-<w:numbering xmlns:ve="http://schemas.openxmlformats.org/markup-compatibility/2006" xmlns:o="urn:schemas-microsoft-com:office:office" xmlns:r="http://schemas.openxmlformats.org/officeDocument/2006/relationships" xmlns:m="http://schemas.openxmlformats.org/officeDocument/2006/math" xmlns:v="urn:schemas-microsoft-com:vml" xmlns:wp="http://schemas.openxmlformats.org/drawingml/2006/wordprocessingDrawing" xmlns:w10="urn:schemas-microsoft-com:office:word" xmlns:w="http://schemas.openxmlformats.org/wordprocessingml/2006/main" xmlns:wne="http://schemas.microsoft.com/office/word/2006/wordml">
+<w:numbering xmlns:wpc="http://schemas.microsoft.com/office/word/2010/wordprocessingCanvas" xmlns:mo="http://schemas.microsoft.com/office/mac/office/2008/main" xmlns:mc="http://schemas.openxmlformats.org/markup-compatibility/2006" xmlns:mv="urn:schemas-microsoft-com:mac:vml" xmlns:o="urn:schemas-microsoft-com:office:office" xmlns:r="http://schemas.openxmlformats.org/officeDocument/2006/relationships" xmlns:m="http://schemas.openxmlformats.org/officeDocument/2006/math" xmlns:v="urn:schemas-microsoft-com:vml" xmlns:wp14="http://schemas.microsoft.com/office/word/2010/wordprocessingDrawing" xmlns:wp="http://schemas.openxmlformats.org/drawingml/2006/wordprocessingDrawing" xmlns:w10="urn:schemas-microsoft-com:office:word" xmlns:w="http://schemas.openxmlformats.org/wordprocessingml/2006/main" xmlns:w14="http://schemas.microsoft.com/office/word/2010/wordml" xmlns:wpg="http://schemas.microsoft.com/office/word/2010/wordprocessingGroup" xmlns:wpi="http://schemas.microsoft.com/office/word/2010/wordprocessingInk" xmlns:wne="http://schemas.microsoft.com/office/word/2006/wordml" xmlns:wps="http://schemas.microsoft.com/office/word/2010/wordprocessingShape" mc:Ignorable="w14 wp14">
   <w:numPicBullet w:numPicBulletId="0">
     <w:pict>
       <v:shapetype id="_x0000_t75" coordsize="21600,21600" o:spt="75" o:preferrelative="t" path="m@4@5l@4@11@9@11@9@5xe" filled="f" stroked="f">
@@ -3985,22 +3696,22 @@
         <v:path o:extrusionok="f" gradientshapeok="t" o:connecttype="rect"/>
         <o:lock v:ext="edit" aspectratio="t"/>
       </v:shapetype>
-      <v:shape id="_x0000_i1274" type="#_x0000_t75" style="width:3in;height:3in" o:bullet="t"/>
+      <v:shape id="_x0000_i1030" type="#_x0000_t75" style="width:3in;height:3in" o:bullet="t"/>
     </w:pict>
   </w:numPicBullet>
   <w:numPicBullet w:numPicBulletId="1">
     <w:pict>
-      <v:shape id="_x0000_i1275" type="#_x0000_t75" style="width:3in;height:3in" o:bullet="t"/>
+      <v:shape id="_x0000_i1031" type="#_x0000_t75" style="width:3in;height:3in" o:bullet="t"/>
     </w:pict>
   </w:numPicBullet>
   <w:numPicBullet w:numPicBulletId="2">
     <w:pict>
-      <v:shape id="_x0000_i1276" type="#_x0000_t75" style="width:3in;height:3in" o:bullet="t"/>
+      <v:shape id="_x0000_i1032" type="#_x0000_t75" style="width:3in;height:3in" o:bullet="t"/>
     </w:pict>
   </w:numPicBullet>
   <w:numPicBullet w:numPicBulletId="3">
     <w:pict>
-      <v:shape id="_x0000_i1277" type="#_x0000_t75" style="width:3in;height:3in" o:bullet="t"/>
+      <v:shape id="_x0000_i1033" type="#_x0000_t75" style="width:3in;height:3in" o:bullet="t"/>
     </w:pict>
   </w:numPicBullet>
   <w:abstractNum w:abstractNumId="0">
@@ -4589,7 +4300,7 @@
 </file>
 
 <file path=word/styles.xml><?xml version="1.0" encoding="utf-8"?>
-<w:styles xmlns:r="http://schemas.openxmlformats.org/officeDocument/2006/relationships" xmlns:w="http://schemas.openxmlformats.org/wordprocessingml/2006/main">
+<w:styles xmlns:mc="http://schemas.openxmlformats.org/markup-compatibility/2006" xmlns:r="http://schemas.openxmlformats.org/officeDocument/2006/relationships" xmlns:w="http://schemas.openxmlformats.org/wordprocessingml/2006/main" xmlns:w14="http://schemas.microsoft.com/office/word/2010/wordml" mc:Ignorable="w14">
   <w:docDefaults>
     <w:rPrDefault>
       <w:rPr>
@@ -4605,7 +4316,7 @@
       </w:pPr>
     </w:pPrDefault>
   </w:docDefaults>
-  <w:latentStyles w:defLockedState="0" w:defUIPriority="99" w:defSemiHidden="1" w:defUnhideWhenUsed="1" w:defQFormat="0" w:count="267">
+  <w:latentStyles w:defLockedState="0" w:defUIPriority="99" w:defSemiHidden="1" w:defUnhideWhenUsed="1" w:defQFormat="0" w:count="276">
     <w:lsdException w:name="Normal" w:semiHidden="0" w:uiPriority="0" w:unhideWhenUsed="0" w:qFormat="1"/>
     <w:lsdException w:name="heading 1" w:semiHidden="0" w:uiPriority="9" w:unhideWhenUsed="0" w:qFormat="1"/>
     <w:lsdException w:name="heading 2" w:uiPriority="9" w:qFormat="1"/>
@@ -4977,7 +4688,6 @@
     <w:uiPriority w:val="99"/>
     <w:semiHidden/>
     <w:unhideWhenUsed/>
-    <w:qFormat/>
     <w:tblPr>
       <w:tblInd w:w="0" w:type="dxa"/>
       <w:tblCellMar>
@@ -5476,6 +5186,192 @@
 </w:styles>
 </file>
 
+<file path=word/stylesWithEffects.xml><?xml version="1.0" encoding="utf-8"?>
+<w:styles xmlns:wpc="http://schemas.microsoft.com/office/word/2010/wordprocessingCanvas" xmlns:mo="http://schemas.microsoft.com/office/mac/office/2008/main" xmlns:mc="http://schemas.openxmlformats.org/markup-compatibility/2006" xmlns:mv="urn:schemas-microsoft-com:mac:vml" xmlns:o="urn:schemas-microsoft-com:office:office" xmlns:r="http://schemas.openxmlformats.org/officeDocument/2006/relationships" xmlns:m="http://schemas.openxmlformats.org/officeDocument/2006/math" xmlns:v="urn:schemas-microsoft-com:vml" xmlns:wp14="http://schemas.microsoft.com/office/word/2010/wordprocessingDrawing" xmlns:wp="http://schemas.openxmlformats.org/drawingml/2006/wordprocessingDrawing" xmlns:w10="urn:schemas-microsoft-com:office:word" xmlns:w="http://schemas.openxmlformats.org/wordprocessingml/2006/main" xmlns:w14="http://schemas.microsoft.com/office/word/2010/wordml" xmlns:wpg="http://schemas.microsoft.com/office/word/2010/wordprocessingGroup" xmlns:wpi="http://schemas.microsoft.com/office/word/2010/wordprocessingInk" xmlns:wne="http://schemas.microsoft.com/office/word/2006/wordml" xmlns:wps="http://schemas.microsoft.com/office/word/2010/wordprocessingShape" mc:Ignorable="w14 wp14">
+  <w:docDefaults>
+    <w:rPrDefault>
+      <w:rPr>
+        <w:rFonts w:asciiTheme="minorHAnsi" w:eastAsiaTheme="minorEastAsia" w:hAnsiTheme="minorHAnsi" w:cstheme="minorBidi"/>
+        <w:sz w:val="24"/>
+        <w:szCs w:val="24"/>
+        <w:lang w:val="en-US" w:eastAsia="ja-JP" w:bidi="ar-SA"/>
+      </w:rPr>
+    </w:rPrDefault>
+    <w:pPrDefault/>
+  </w:docDefaults>
+  <w:latentStyles w:defLockedState="0" w:defUIPriority="99" w:defSemiHidden="1" w:defUnhideWhenUsed="1" w:defQFormat="0" w:count="276">
+    <w:lsdException w:name="Normal" w:semiHidden="0" w:uiPriority="0" w:unhideWhenUsed="0" w:qFormat="1"/>
+    <w:lsdException w:name="heading 1" w:semiHidden="0" w:uiPriority="9" w:unhideWhenUsed="0" w:qFormat="1"/>
+    <w:lsdException w:name="heading 2" w:uiPriority="9" w:qFormat="1"/>
+    <w:lsdException w:name="heading 3" w:uiPriority="9" w:qFormat="1"/>
+    <w:lsdException w:name="heading 4" w:uiPriority="9" w:qFormat="1"/>
+    <w:lsdException w:name="heading 5" w:uiPriority="9" w:qFormat="1"/>
+    <w:lsdException w:name="heading 6" w:uiPriority="9" w:qFormat="1"/>
+    <w:lsdException w:name="heading 7" w:uiPriority="9" w:qFormat="1"/>
+    <w:lsdException w:name="heading 8" w:uiPriority="9" w:qFormat="1"/>
+    <w:lsdException w:name="heading 9" w:uiPriority="9" w:qFormat="1"/>
+    <w:lsdException w:name="toc 1" w:uiPriority="39"/>
+    <w:lsdException w:name="toc 2" w:uiPriority="39"/>
+    <w:lsdException w:name="toc 3" w:uiPriority="39"/>
+    <w:lsdException w:name="toc 4" w:uiPriority="39"/>
+    <w:lsdException w:name="toc 5" w:uiPriority="39"/>
+    <w:lsdException w:name="toc 6" w:uiPriority="39"/>
+    <w:lsdException w:name="toc 7" w:uiPriority="39"/>
+    <w:lsdException w:name="toc 8" w:uiPriority="39"/>
+    <w:lsdException w:name="toc 9" w:uiPriority="39"/>
+    <w:lsdException w:name="caption" w:uiPriority="35" w:qFormat="1"/>
+    <w:lsdException w:name="Title" w:semiHidden="0" w:uiPriority="10" w:unhideWhenUsed="0" w:qFormat="1"/>
+    <w:lsdException w:name="Default Paragraph Font" w:uiPriority="1"/>
+    <w:lsdException w:name="Subtitle" w:semiHidden="0" w:uiPriority="11" w:unhideWhenUsed="0" w:qFormat="1"/>
+    <w:lsdException w:name="Strong" w:semiHidden="0" w:uiPriority="22" w:unhideWhenUsed="0" w:qFormat="1"/>
+    <w:lsdException w:name="Emphasis" w:semiHidden="0" w:uiPriority="20" w:unhideWhenUsed="0" w:qFormat="1"/>
+    <w:lsdException w:name="Table Grid" w:semiHidden="0" w:uiPriority="59" w:unhideWhenUsed="0"/>
+    <w:lsdException w:name="Placeholder Text" w:unhideWhenUsed="0"/>
+    <w:lsdException w:name="No Spacing" w:semiHidden="0" w:uiPriority="1" w:unhideWhenUsed="0" w:qFormat="1"/>
+    <w:lsdException w:name="Light Shading" w:semiHidden="0" w:uiPriority="60" w:unhideWhenUsed="0"/>
+    <w:lsdException w:name="Light List" w:semiHidden="0" w:uiPriority="61" w:unhideWhenUsed="0"/>
+    <w:lsdException w:name="Light Grid" w:semiHidden="0" w:uiPriority="62" w:unhideWhenUsed="0"/>
+    <w:lsdException w:name="Medium Shading 1" w:semiHidden="0" w:uiPriority="63" w:unhideWhenUsed="0"/>
+    <w:lsdException w:name="Medium Shading 2" w:semiHidden="0" w:uiPriority="64" w:unhideWhenUsed="0"/>
+    <w:lsdException w:name="Medium List 1" w:semiHidden="0" w:uiPriority="65" w:unhideWhenUsed="0"/>
+    <w:lsdException w:name="Medium List 2" w:semiHidden="0" w:uiPriority="66" w:unhideWhenUsed="0"/>
+    <w:lsdException w:name="Medium Grid 1" w:semiHidden="0" w:uiPriority="67" w:unhideWhenUsed="0"/>
+    <w:lsdException w:name="Medium Grid 2" w:semiHidden="0" w:uiPriority="68" w:unhideWhenUsed="0"/>
+    <w:lsdException w:name="Medium Grid 3" w:semiHidden="0" w:uiPriority="69" w:unhideWhenUsed="0"/>
+    <w:lsdException w:name="Dark List" w:semiHidden="0" w:uiPriority="70" w:unhideWhenUsed="0"/>
+    <w:lsdException w:name="Colorful Shading" w:semiHidden="0" w:uiPriority="71" w:unhideWhenUsed="0"/>
+    <w:lsdException w:name="Colorful List" w:semiHidden="0" w:uiPriority="72" w:unhideWhenUsed="0"/>
+    <w:lsdException w:name="Colorful Grid" w:semiHidden="0" w:uiPriority="73" w:unhideWhenUsed="0"/>
+    <w:lsdException w:name="Light Shading Accent 1" w:semiHidden="0" w:uiPriority="60" w:unhideWhenUsed="0"/>
+    <w:lsdException w:name="Light List Accent 1" w:semiHidden="0" w:uiPriority="61" w:unhideWhenUsed="0"/>
+    <w:lsdException w:name="Light Grid Accent 1" w:semiHidden="0" w:uiPriority="62" w:unhideWhenUsed="0"/>
+    <w:lsdException w:name="Medium Shading 1 Accent 1" w:semiHidden="0" w:uiPriority="63" w:unhideWhenUsed="0"/>
+    <w:lsdException w:name="Medium Shading 2 Accent 1" w:semiHidden="0" w:uiPriority="64" w:unhideWhenUsed="0"/>
+    <w:lsdException w:name="Medium List 1 Accent 1" w:semiHidden="0" w:uiPriority="65" w:unhideWhenUsed="0"/>
+    <w:lsdException w:name="Revision" w:unhideWhenUsed="0"/>
+    <w:lsdException w:name="List Paragraph" w:semiHidden="0" w:uiPriority="34" w:unhideWhenUsed="0" w:qFormat="1"/>
+    <w:lsdException w:name="Quote" w:semiHidden="0" w:uiPriority="29" w:unhideWhenUsed="0" w:qFormat="1"/>
+    <w:lsdException w:name="Intense Quote" w:semiHidden="0" w:uiPriority="30" w:unhideWhenUsed="0" w:qFormat="1"/>
+    <w:lsdException w:name="Medium List 2 Accent 1" w:semiHidden="0" w:uiPriority="66" w:unhideWhenUsed="0"/>
+    <w:lsdException w:name="Medium Grid 1 Accent 1" w:semiHidden="0" w:uiPriority="67" w:unhideWhenUsed="0"/>
+    <w:lsdException w:name="Medium Grid 2 Accent 1" w:semiHidden="0" w:uiPriority="68" w:unhideWhenUsed="0"/>
+    <w:lsdException w:name="Medium Grid 3 Accent 1" w:semiHidden="0" w:uiPriority="69" w:unhideWhenUsed="0"/>
+    <w:lsdException w:name="Dark List Accent 1" w:semiHidden="0" w:uiPriority="70" w:unhideWhenUsed="0"/>
+    <w:lsdException w:name="Colorful Shading Accent 1" w:semiHidden="0" w:uiPriority="71" w:unhideWhenUsed="0"/>
+    <w:lsdException w:name="Colorful List Accent 1" w:semiHidden="0" w:uiPriority="72" w:unhideWhenUsed="0"/>
+    <w:lsdException w:name="Colorful Grid Accent 1" w:semiHidden="0" w:uiPriority="73" w:unhideWhenUsed="0"/>
+    <w:lsdException w:name="Light Shading Accent 2" w:semiHidden="0" w:uiPriority="60" w:unhideWhenUsed="0"/>
+    <w:lsdException w:name="Light List Accent 2" w:semiHidden="0" w:uiPriority="61" w:unhideWhenUsed="0"/>
+    <w:lsdException w:name="Light Grid Accent 2" w:semiHidden="0" w:uiPriority="62" w:unhideWhenUsed="0"/>
+    <w:lsdException w:name="Medium Shading 1 Accent 2" w:semiHidden="0" w:uiPriority="63" w:unhideWhenUsed="0"/>
+    <w:lsdException w:name="Medium Shading 2 Accent 2" w:semiHidden="0" w:uiPriority="64" w:unhideWhenUsed="0"/>
+    <w:lsdException w:name="Medium List 1 Accent 2" w:semiHidden="0" w:uiPriority="65" w:unhideWhenUsed="0"/>
+    <w:lsdException w:name="Medium List 2 Accent 2" w:semiHidden="0" w:uiPriority="66" w:unhideWhenUsed="0"/>
+    <w:lsdException w:name="Medium Grid 1 Accent 2" w:semiHidden="0" w:uiPriority="67" w:unhideWhenUsed="0"/>
+    <w:lsdException w:name="Medium Grid 2 Accent 2" w:semiHidden="0" w:uiPriority="68" w:unhideWhenUsed="0"/>
+    <w:lsdException w:name="Medium Grid 3 Accent 2" w:semiHidden="0" w:uiPriority="69" w:unhideWhenUsed="0"/>
+    <w:lsdException w:name="Dark List Accent 2" w:semiHidden="0" w:uiPriority="70" w:unhideWhenUsed="0"/>
+    <w:lsdException w:name="Colorful Shading Accent 2" w:semiHidden="0" w:uiPriority="71" w:unhideWhenUsed="0"/>
+    <w:lsdException w:name="Colorful List Accent 2" w:semiHidden="0" w:uiPriority="72" w:unhideWhenUsed="0"/>
+    <w:lsdException w:name="Colorful Grid Accent 2" w:semiHidden="0" w:uiPriority="73" w:unhideWhenUsed="0"/>
+    <w:lsdException w:name="Light Shading Accent 3" w:semiHidden="0" w:uiPriority="60" w:unhideWhenUsed="0"/>
+    <w:lsdException w:name="Light List Accent 3" w:semiHidden="0" w:uiPriority="61" w:unhideWhenUsed="0"/>
+    <w:lsdException w:name="Light Grid Accent 3" w:semiHidden="0" w:uiPriority="62" w:unhideWhenUsed="0"/>
+    <w:lsdException w:name="Medium Shading 1 Accent 3" w:semiHidden="0" w:uiPriority="63" w:unhideWhenUsed="0"/>
+    <w:lsdException w:name="Medium Shading 2 Accent 3" w:semiHidden="0" w:uiPriority="64" w:unhideWhenUsed="0"/>
+    <w:lsdException w:name="Medium List 1 Accent 3" w:semiHidden="0" w:uiPriority="65" w:unhideWhenUsed="0"/>
+    <w:lsdException w:name="Medium List 2 Accent 3" w:semiHidden="0" w:uiPriority="66" w:unhideWhenUsed="0"/>
+    <w:lsdException w:name="Medium Grid 1 Accent 3" w:semiHidden="0" w:uiPriority="67" w:unhideWhenUsed="0"/>
+    <w:lsdException w:name="Medium Grid 2 Accent 3" w:semiHidden="0" w:uiPriority="68" w:unhideWhenUsed="0"/>
+    <w:lsdException w:name="Medium Grid 3 Accent 3" w:semiHidden="0" w:uiPriority="69" w:unhideWhenUsed="0"/>
+    <w:lsdException w:name="Dark List Accent 3" w:semiHidden="0" w:uiPriority="70" w:unhideWhenUsed="0"/>
+    <w:lsdException w:name="Colorful Shading Accent 3" w:semiHidden="0" w:uiPriority="71" w:unhideWhenUsed="0"/>
+    <w:lsdException w:name="Colorful List Accent 3" w:semiHidden="0" w:uiPriority="72" w:unhideWhenUsed="0"/>
+    <w:lsdException w:name="Colorful Grid Accent 3" w:semiHidden="0" w:uiPriority="73" w:unhideWhenUsed="0"/>
+    <w:lsdException w:name="Light Shading Accent 4" w:semiHidden="0" w:uiPriority="60" w:unhideWhenUsed="0"/>
+    <w:lsdException w:name="Light List Accent 4" w:semiHidden="0" w:uiPriority="61" w:unhideWhenUsed="0"/>
+    <w:lsdException w:name="Light Grid Accent 4" w:semiHidden="0" w:uiPriority="62" w:unhideWhenUsed="0"/>
+    <w:lsdException w:name="Medium Shading 1 Accent 4" w:semiHidden="0" w:uiPriority="63" w:unhideWhenUsed="0"/>
+    <w:lsdException w:name="Medium Shading 2 Accent 4" w:semiHidden="0" w:uiPriority="64" w:unhideWhenUsed="0"/>
+    <w:lsdException w:name="Medium List 1 Accent 4" w:semiHidden="0" w:uiPriority="65" w:unhideWhenUsed="0"/>
+    <w:lsdException w:name="Medium List 2 Accent 4" w:semiHidden="0" w:uiPriority="66" w:unhideWhenUsed="0"/>
+    <w:lsdException w:name="Medium Grid 1 Accent 4" w:semiHidden="0" w:uiPriority="67" w:unhideWhenUsed="0"/>
+    <w:lsdException w:name="Medium Grid 2 Accent 4" w:semiHidden="0" w:uiPriority="68" w:unhideWhenUsed="0"/>
+    <w:lsdException w:name="Medium Grid 3 Accent 4" w:semiHidden="0" w:uiPriority="69" w:unhideWhenUsed="0"/>
+    <w:lsdException w:name="Dark List Accent 4" w:semiHidden="0" w:uiPriority="70" w:unhideWhenUsed="0"/>
+    <w:lsdException w:name="Colorful Shading Accent 4" w:semiHidden="0" w:uiPriority="71" w:unhideWhenUsed="0"/>
+    <w:lsdException w:name="Colorful List Accent 4" w:semiHidden="0" w:uiPriority="72" w:unhideWhenUsed="0"/>
+    <w:lsdException w:name="Colorful Grid Accent 4" w:semiHidden="0" w:uiPriority="73" w:unhideWhenUsed="0"/>
+    <w:lsdException w:name="Light Shading Accent 5" w:semiHidden="0" w:uiPriority="60" w:unhideWhenUsed="0"/>
+    <w:lsdException w:name="Light List Accent 5" w:semiHidden="0" w:uiPriority="61" w:unhideWhenUsed="0"/>
+    <w:lsdException w:name="Light Grid Accent 5" w:semiHidden="0" w:uiPriority="62" w:unhideWhenUsed="0"/>
+    <w:lsdException w:name="Medium Shading 1 Accent 5" w:semiHidden="0" w:uiPriority="63" w:unhideWhenUsed="0"/>
+    <w:lsdException w:name="Medium Shading 2 Accent 5" w:semiHidden="0" w:uiPriority="64" w:unhideWhenUsed="0"/>
+    <w:lsdException w:name="Medium List 1 Accent 5" w:semiHidden="0" w:uiPriority="65" w:unhideWhenUsed="0"/>
+    <w:lsdException w:name="Medium List 2 Accent 5" w:semiHidden="0" w:uiPriority="66" w:unhideWhenUsed="0"/>
+    <w:lsdException w:name="Medium Grid 1 Accent 5" w:semiHidden="0" w:uiPriority="67" w:unhideWhenUsed="0"/>
+    <w:lsdException w:name="Medium Grid 2 Accent 5" w:semiHidden="0" w:uiPriority="68" w:unhideWhenUsed="0"/>
+    <w:lsdException w:name="Medium Grid 3 Accent 5" w:semiHidden="0" w:uiPriority="69" w:unhideWhenUsed="0"/>
+    <w:lsdException w:name="Dark List Accent 5" w:semiHidden="0" w:uiPriority="70" w:unhideWhenUsed="0"/>
+    <w:lsdException w:name="Colorful Shading Accent 5" w:semiHidden="0" w:uiPriority="71" w:unhideWhenUsed="0"/>
+    <w:lsdException w:name="Colorful List Accent 5" w:semiHidden="0" w:uiPriority="72" w:unhideWhenUsed="0"/>
+    <w:lsdException w:name="Colorful Grid Accent 5" w:semiHidden="0" w:uiPriority="73" w:unhideWhenUsed="0"/>
+    <w:lsdException w:name="Light Shading Accent 6" w:semiHidden="0" w:uiPriority="60" w:unhideWhenUsed="0"/>
+    <w:lsdException w:name="Light List Accent 6" w:semiHidden="0" w:uiPriority="61" w:unhideWhenUsed="0"/>
+    <w:lsdException w:name="Light Grid Accent 6" w:semiHidden="0" w:uiPriority="62" w:unhideWhenUsed="0"/>
+    <w:lsdException w:name="Medium Shading 1 Accent 6" w:semiHidden="0" w:uiPriority="63" w:unhideWhenUsed="0"/>
+    <w:lsdException w:name="Medium Shading 2 Accent 6" w:semiHidden="0" w:uiPriority="64" w:unhideWhenUsed="0"/>
+    <w:lsdException w:name="Medium List 1 Accent 6" w:semiHidden="0" w:uiPriority="65" w:unhideWhenUsed="0"/>
+    <w:lsdException w:name="Medium List 2 Accent 6" w:semiHidden="0" w:uiPriority="66" w:unhideWhenUsed="0"/>
+    <w:lsdException w:name="Medium Grid 1 Accent 6" w:semiHidden="0" w:uiPriority="67" w:unhideWhenUsed="0"/>
+    <w:lsdException w:name="Medium Grid 2 Accent 6" w:semiHidden="0" w:uiPriority="68" w:unhideWhenUsed="0"/>
+    <w:lsdException w:name="Medium Grid 3 Accent 6" w:semiHidden="0" w:uiPriority="69" w:unhideWhenUsed="0"/>
+    <w:lsdException w:name="Dark List Accent 6" w:semiHidden="0" w:uiPriority="70" w:unhideWhenUsed="0"/>
+    <w:lsdException w:name="Colorful Shading Accent 6" w:semiHidden="0" w:uiPriority="71" w:unhideWhenUsed="0"/>
+    <w:lsdException w:name="Colorful List Accent 6" w:semiHidden="0" w:uiPriority="72" w:unhideWhenUsed="0"/>
+    <w:lsdException w:name="Colorful Grid Accent 6" w:semiHidden="0" w:uiPriority="73" w:unhideWhenUsed="0"/>
+    <w:lsdException w:name="Subtle Emphasis" w:semiHidden="0" w:uiPriority="19" w:unhideWhenUsed="0" w:qFormat="1"/>
+    <w:lsdException w:name="Intense Emphasis" w:semiHidden="0" w:uiPriority="21" w:unhideWhenUsed="0" w:qFormat="1"/>
+    <w:lsdException w:name="Subtle Reference" w:semiHidden="0" w:uiPriority="31" w:unhideWhenUsed="0" w:qFormat="1"/>
+    <w:lsdException w:name="Intense Reference" w:semiHidden="0" w:uiPriority="32" w:unhideWhenUsed="0" w:qFormat="1"/>
+    <w:lsdException w:name="Book Title" w:semiHidden="0" w:uiPriority="33" w:unhideWhenUsed="0" w:qFormat="1"/>
+    <w:lsdException w:name="Bibliography" w:uiPriority="37"/>
+    <w:lsdException w:name="TOC Heading" w:uiPriority="39" w:qFormat="1"/>
+  </w:latentStyles>
+  <w:style w:type="paragraph" w:default="1" w:styleId="Normal">
+    <w:name w:val="Normal"/>
+    <w:qFormat/>
+  </w:style>
+  <w:style w:type="character" w:default="1" w:styleId="DefaultParagraphFont">
+    <w:name w:val="Default Paragraph Font"/>
+    <w:uiPriority w:val="1"/>
+    <w:semiHidden/>
+    <w:unhideWhenUsed/>
+  </w:style>
+  <w:style w:type="table" w:default="1" w:styleId="TableNormal">
+    <w:name w:val="Normal Table"/>
+    <w:uiPriority w:val="99"/>
+    <w:semiHidden/>
+    <w:unhideWhenUsed/>
+    <w:tblPr>
+      <w:tblInd w:w="0" w:type="dxa"/>
+      <w:tblCellMar>
+        <w:top w:w="0" w:type="dxa"/>
+        <w:left w:w="108" w:type="dxa"/>
+        <w:bottom w:w="0" w:type="dxa"/>
+        <w:right w:w="108" w:type="dxa"/>
+      </w:tblCellMar>
+    </w:tblPr>
+  </w:style>
+  <w:style w:type="numbering" w:default="1" w:styleId="NoList">
+    <w:name w:val="No List"/>
+    <w:uiPriority w:val="99"/>
+    <w:semiHidden/>
+    <w:unhideWhenUsed/>
+  </w:style>
+</w:styles>
+</file>
+
 <file path=word/theme/theme1.xml><?xml version="1.0" encoding="utf-8"?>
 <a:theme xmlns:a="http://schemas.openxmlformats.org/drawingml/2006/main" name="Office Theme">
   <a:themeElements>

</xml_diff>